<commit_message>
Added sub_category / changes in CSS
</commit_message>
<xml_diff>
--- a/DVIZ_report.docx
+++ b/DVIZ_report.docx
@@ -13,6 +13,7 @@
           <w:docPartUnique/>
         </w:docPartObj>
       </w:sdtPr>
+      <w:sdtEndPr/>
       <w:sdtContent>
         <w:p>
           <w:pPr>
@@ -29,6 +30,7 @@
           </w:pPr>
           <w:r>
             <w:rPr>
+              <w:noProof/>
               <w:lang w:val="en-GB"/>
             </w:rPr>
             <mc:AlternateContent>
@@ -221,6 +223,7 @@
           </w:r>
           <w:r>
             <w:rPr>
+              <w:noProof/>
               <w:lang w:val="en-GB"/>
             </w:rPr>
             <mc:AlternateContent>
@@ -314,6 +317,7 @@
                                     <w:dataBinding w:prefixMappings="xmlns:ns0='http://purl.org/dc/elements/1.1/' xmlns:ns1='http://schemas.openxmlformats.org/package/2006/metadata/core-properties' " w:xpath="/ns1:coreProperties[1]/ns0:title[1]" w:storeItemID="{6C3C8BC8-F283-45AE-878A-BAB7291924A1}"/>
                                     <w:text/>
                                   </w:sdtPr>
+                                  <w:sdtEndPr/>
                                   <w:sdtContent>
                                     <w:r>
                                       <w:rPr>
@@ -340,6 +344,7 @@
                                   <w:dataBinding w:prefixMappings="xmlns:ns0='http://purl.org/dc/elements/1.1/' xmlns:ns1='http://schemas.openxmlformats.org/package/2006/metadata/core-properties' " w:xpath="/ns1:coreProperties[1]/ns0:subject[1]" w:storeItemID="{6C3C8BC8-F283-45AE-878A-BAB7291924A1}"/>
                                   <w:text/>
                                 </w:sdtPr>
+                                <w:sdtEndPr/>
                                 <w:sdtContent>
                                   <w:p>
                                     <w:pPr>
@@ -378,6 +383,7 @@
                                   <w:dataBinding w:prefixMappings="xmlns:ns0='http://purl.org/dc/elements/1.1/' xmlns:ns1='http://schemas.openxmlformats.org/package/2006/metadata/core-properties' " w:xpath="/ns1:coreProperties[1]/ns0:creator[1]" w:storeItemID="{6C3C8BC8-F283-45AE-878A-BAB7291924A1}"/>
                                   <w:text/>
                                 </w:sdtPr>
+                                <w:sdtEndPr/>
                                 <w:sdtContent>
                                   <w:p>
                                     <w:pPr>
@@ -450,6 +456,7 @@
                               <w:dataBinding w:prefixMappings="xmlns:ns0='http://purl.org/dc/elements/1.1/' xmlns:ns1='http://schemas.openxmlformats.org/package/2006/metadata/core-properties' " w:xpath="/ns1:coreProperties[1]/ns0:title[1]" w:storeItemID="{6C3C8BC8-F283-45AE-878A-BAB7291924A1}"/>
                               <w:text/>
                             </w:sdtPr>
+                            <w:sdtEndPr/>
                             <w:sdtContent>
                               <w:r>
                                 <w:rPr>
@@ -476,6 +483,7 @@
                             <w:dataBinding w:prefixMappings="xmlns:ns0='http://purl.org/dc/elements/1.1/' xmlns:ns1='http://schemas.openxmlformats.org/package/2006/metadata/core-properties' " w:xpath="/ns1:coreProperties[1]/ns0:subject[1]" w:storeItemID="{6C3C8BC8-F283-45AE-878A-BAB7291924A1}"/>
                             <w:text/>
                           </w:sdtPr>
+                          <w:sdtEndPr/>
                           <w:sdtContent>
                             <w:p>
                               <w:pPr>
@@ -514,6 +522,7 @@
                             <w:dataBinding w:prefixMappings="xmlns:ns0='http://purl.org/dc/elements/1.1/' xmlns:ns1='http://schemas.openxmlformats.org/package/2006/metadata/core-properties' " w:xpath="/ns1:coreProperties[1]/ns0:creator[1]" w:storeItemID="{6C3C8BC8-F283-45AE-878A-BAB7291924A1}"/>
                             <w:text/>
                           </w:sdtPr>
+                          <w:sdtEndPr/>
                           <w:sdtContent>
                             <w:p>
                               <w:pPr>
@@ -548,6 +557,7 @@
           </w:r>
           <w:r>
             <w:rPr>
+              <w:noProof/>
               <w:lang w:val="en-GB"/>
             </w:rPr>
             <mc:AlternateContent>
@@ -631,6 +641,7 @@
                                     <w:calendar w:val="gregorian"/>
                                   </w:date>
                                 </w:sdtPr>
+                                <w:sdtEndPr/>
                                 <w:sdtContent>
                                   <w:p>
                                     <w:pPr>
@@ -697,6 +708,7 @@
                               <w:calendar w:val="gregorian"/>
                             </w:date>
                           </w:sdtPr>
+                          <w:sdtEndPr/>
                           <w:sdtContent>
                             <w:p>
                               <w:pPr>
@@ -739,7 +751,11 @@
     <w:sdt>
       <w:sdtPr>
         <w:rPr>
-          <w:lang w:val="en-GB"/>
+          <w:rFonts w:asciiTheme="minorHAnsi" w:eastAsiaTheme="minorHAnsi" w:hAnsiTheme="minorHAnsi" w:cstheme="minorBidi"/>
+          <w:color w:val="auto"/>
+          <w:sz w:val="22"/>
+          <w:szCs w:val="22"/>
+          <w:lang w:val="en-GB" w:eastAsia="en-US"/>
         </w:rPr>
         <w:id w:val="-253276731"/>
         <w:docPartObj>
@@ -749,13 +765,8 @@
       </w:sdtPr>
       <w:sdtEndPr>
         <w:rPr>
-          <w:rFonts w:asciiTheme="minorHAnsi" w:eastAsiaTheme="minorHAnsi" w:hAnsiTheme="minorHAnsi" w:cstheme="minorBidi"/>
           <w:b/>
           <w:bCs/>
-          <w:color w:val="auto"/>
-          <w:sz w:val="22"/>
-          <w:szCs w:val="22"/>
-          <w:lang w:eastAsia="en-US"/>
         </w:rPr>
       </w:sdtEndPr>
       <w:sdtContent>
@@ -1480,13 +1491,7 @@
         <w:rPr>
           <w:lang w:val="en-GB"/>
         </w:rPr>
-        <w:t>List of figures</w:t>
-      </w:r>
-      <w:r>
-        <w:rPr>
-          <w:lang w:val="en-GB"/>
-        </w:rPr>
-        <w:t xml:space="preserve"> </w:t>
+        <w:t xml:space="preserve">List of figures </w:t>
       </w:r>
     </w:p>
     <w:p>
@@ -1564,32 +1569,703 @@
     </w:p>
     <w:p/>
     <w:p>
-      <w:r>
-        <w:t xml:space="preserve">When we were looking for suitable topics, we were lucky that we were </w:t>
-      </w:r>
-      <w:r>
-        <w:t xml:space="preserve">also </w:t>
-      </w:r>
-      <w:r>
-        <w:t>interested in similar things in our private lives. We deliberately chose a topic that had something to do with the environment and sustainability, as these issues also concern us in our private lives. In addition to consumer behaviour, we were interested in other topics such as environmental events, glacier melt, traffic and air emissions, for which we have already found data sets. In the end, however, we found</w:t>
-      </w:r>
-      <w:r>
-        <w:t xml:space="preserve"> much more </w:t>
-      </w:r>
-      <w:r>
-        <w:t xml:space="preserve">useful data sets on </w:t>
-      </w:r>
+      <w:proofErr w:type="spellStart"/>
+      <w:r>
+        <w:t>When</w:t>
+      </w:r>
+      <w:proofErr w:type="spellEnd"/>
+      <w:r>
+        <w:t xml:space="preserve"> </w:t>
+      </w:r>
+      <w:proofErr w:type="spellStart"/>
+      <w:r>
+        <w:t>we</w:t>
+      </w:r>
+      <w:proofErr w:type="spellEnd"/>
+      <w:r>
+        <w:t xml:space="preserve"> </w:t>
+      </w:r>
+      <w:proofErr w:type="spellStart"/>
+      <w:r>
+        <w:t>were</w:t>
+      </w:r>
+      <w:proofErr w:type="spellEnd"/>
+      <w:r>
+        <w:t xml:space="preserve"> </w:t>
+      </w:r>
+      <w:proofErr w:type="spellStart"/>
+      <w:r>
+        <w:t>looking</w:t>
+      </w:r>
+      <w:proofErr w:type="spellEnd"/>
+      <w:r>
+        <w:t xml:space="preserve"> </w:t>
+      </w:r>
+      <w:proofErr w:type="spellStart"/>
+      <w:r>
+        <w:t>for</w:t>
+      </w:r>
+      <w:proofErr w:type="spellEnd"/>
+      <w:r>
+        <w:t xml:space="preserve"> </w:t>
+      </w:r>
+      <w:proofErr w:type="spellStart"/>
+      <w:r>
+        <w:t>suitable</w:t>
+      </w:r>
+      <w:proofErr w:type="spellEnd"/>
+      <w:r>
+        <w:t xml:space="preserve"> </w:t>
+      </w:r>
+      <w:proofErr w:type="spellStart"/>
+      <w:r>
+        <w:t>topics</w:t>
+      </w:r>
+      <w:proofErr w:type="spellEnd"/>
+      <w:r>
+        <w:t xml:space="preserve">, </w:t>
+      </w:r>
+      <w:proofErr w:type="spellStart"/>
+      <w:r>
+        <w:t>we</w:t>
+      </w:r>
+      <w:proofErr w:type="spellEnd"/>
+      <w:r>
+        <w:t xml:space="preserve"> </w:t>
+      </w:r>
+      <w:proofErr w:type="spellStart"/>
+      <w:r>
+        <w:t>were</w:t>
+      </w:r>
+      <w:proofErr w:type="spellEnd"/>
+      <w:r>
+        <w:t xml:space="preserve"> lucky </w:t>
+      </w:r>
+      <w:proofErr w:type="spellStart"/>
       <w:r>
         <w:t>that</w:t>
       </w:r>
-      <w:r>
-        <w:t xml:space="preserve"> topic </w:t>
+      <w:proofErr w:type="spellEnd"/>
+      <w:r>
+        <w:t xml:space="preserve"> </w:t>
+      </w:r>
+      <w:proofErr w:type="spellStart"/>
+      <w:r>
+        <w:t>we</w:t>
+      </w:r>
+      <w:proofErr w:type="spellEnd"/>
+      <w:r>
+        <w:t xml:space="preserve"> </w:t>
+      </w:r>
+      <w:proofErr w:type="spellStart"/>
+      <w:r>
+        <w:t>were</w:t>
+      </w:r>
+      <w:proofErr w:type="spellEnd"/>
+      <w:r>
+        <w:t xml:space="preserve"> </w:t>
+      </w:r>
+      <w:proofErr w:type="spellStart"/>
+      <w:r>
+        <w:t>interested</w:t>
+      </w:r>
+      <w:proofErr w:type="spellEnd"/>
+      <w:r>
+        <w:t xml:space="preserve"> in </w:t>
+      </w:r>
+      <w:proofErr w:type="spellStart"/>
+      <w:r>
+        <w:t>similar</w:t>
+      </w:r>
+      <w:proofErr w:type="spellEnd"/>
+      <w:r>
+        <w:t xml:space="preserve"> </w:t>
+      </w:r>
+      <w:proofErr w:type="spellStart"/>
+      <w:r>
+        <w:t>things</w:t>
+      </w:r>
+      <w:proofErr w:type="spellEnd"/>
+      <w:r>
+        <w:t xml:space="preserve"> in</w:t>
+      </w:r>
+      <w:r>
+        <w:t xml:space="preserve"> </w:t>
+      </w:r>
+      <w:r>
+        <w:t xml:space="preserve">private. </w:t>
+      </w:r>
+      <w:proofErr w:type="spellStart"/>
+      <w:r>
+        <w:t>We</w:t>
+      </w:r>
+      <w:proofErr w:type="spellEnd"/>
+      <w:r>
+        <w:t xml:space="preserve"> </w:t>
+      </w:r>
+      <w:proofErr w:type="spellStart"/>
+      <w:r>
+        <w:t>deliberately</w:t>
+      </w:r>
+      <w:proofErr w:type="spellEnd"/>
+      <w:r>
+        <w:t xml:space="preserve"> </w:t>
+      </w:r>
+      <w:proofErr w:type="spellStart"/>
+      <w:r>
+        <w:t>chose</w:t>
+      </w:r>
+      <w:proofErr w:type="spellEnd"/>
+      <w:r>
+        <w:t xml:space="preserve"> a </w:t>
+      </w:r>
+      <w:proofErr w:type="spellStart"/>
+      <w:r>
+        <w:t>topic</w:t>
+      </w:r>
+      <w:proofErr w:type="spellEnd"/>
+      <w:r>
+        <w:t xml:space="preserve"> </w:t>
+      </w:r>
+      <w:proofErr w:type="spellStart"/>
+      <w:r>
+        <w:t>that</w:t>
+      </w:r>
+      <w:proofErr w:type="spellEnd"/>
+      <w:r>
+        <w:t xml:space="preserve"> </w:t>
+      </w:r>
+      <w:proofErr w:type="spellStart"/>
+      <w:r>
+        <w:t>had</w:t>
+      </w:r>
+      <w:proofErr w:type="spellEnd"/>
+      <w:r>
+        <w:t xml:space="preserve"> </w:t>
+      </w:r>
+      <w:proofErr w:type="spellStart"/>
+      <w:r>
+        <w:t>something</w:t>
+      </w:r>
+      <w:proofErr w:type="spellEnd"/>
+      <w:r>
+        <w:t xml:space="preserve"> </w:t>
+      </w:r>
+      <w:proofErr w:type="spellStart"/>
+      <w:r>
+        <w:t>to</w:t>
+      </w:r>
+      <w:proofErr w:type="spellEnd"/>
+      <w:r>
+        <w:t xml:space="preserve"> do </w:t>
+      </w:r>
+      <w:proofErr w:type="spellStart"/>
+      <w:r>
+        <w:t>with</w:t>
+      </w:r>
+      <w:proofErr w:type="spellEnd"/>
+      <w:r>
+        <w:t xml:space="preserve"> </w:t>
+      </w:r>
+      <w:proofErr w:type="spellStart"/>
+      <w:r>
+        <w:t>the</w:t>
+      </w:r>
+      <w:proofErr w:type="spellEnd"/>
+      <w:r>
+        <w:t xml:space="preserve"> </w:t>
+      </w:r>
+      <w:proofErr w:type="spellStart"/>
+      <w:r>
+        <w:t>environment</w:t>
+      </w:r>
+      <w:proofErr w:type="spellEnd"/>
+      <w:r>
+        <w:t xml:space="preserve"> and </w:t>
+      </w:r>
+      <w:proofErr w:type="spellStart"/>
+      <w:r>
+        <w:t>sustainability</w:t>
+      </w:r>
+      <w:proofErr w:type="spellEnd"/>
+      <w:r>
+        <w:t xml:space="preserve">, </w:t>
+      </w:r>
+      <w:proofErr w:type="spellStart"/>
+      <w:r>
+        <w:t>as</w:t>
+      </w:r>
+      <w:proofErr w:type="spellEnd"/>
+      <w:r>
+        <w:t xml:space="preserve"> </w:t>
+      </w:r>
+      <w:proofErr w:type="spellStart"/>
+      <w:r>
+        <w:t>these</w:t>
+      </w:r>
+      <w:proofErr w:type="spellEnd"/>
+      <w:r>
+        <w:t xml:space="preserve"> </w:t>
+      </w:r>
+      <w:proofErr w:type="spellStart"/>
+      <w:r>
+        <w:t>issues</w:t>
+      </w:r>
+      <w:proofErr w:type="spellEnd"/>
+      <w:r>
+        <w:t xml:space="preserve"> also </w:t>
+      </w:r>
+      <w:proofErr w:type="spellStart"/>
+      <w:r>
+        <w:t>concern</w:t>
+      </w:r>
+      <w:proofErr w:type="spellEnd"/>
+      <w:r>
+        <w:t xml:space="preserve"> </w:t>
+      </w:r>
+      <w:proofErr w:type="spellStart"/>
+      <w:r>
+        <w:t>us</w:t>
+      </w:r>
+      <w:proofErr w:type="spellEnd"/>
+      <w:r>
+        <w:t xml:space="preserve"> in </w:t>
+      </w:r>
+      <w:proofErr w:type="spellStart"/>
+      <w:r>
+        <w:t>our</w:t>
+      </w:r>
+      <w:proofErr w:type="spellEnd"/>
+      <w:r>
+        <w:t xml:space="preserve"> private </w:t>
+      </w:r>
+      <w:proofErr w:type="spellStart"/>
+      <w:r>
+        <w:t>lives</w:t>
+      </w:r>
+      <w:proofErr w:type="spellEnd"/>
+      <w:r>
+        <w:t xml:space="preserve">. In </w:t>
+      </w:r>
+      <w:proofErr w:type="spellStart"/>
+      <w:r>
+        <w:t>addition</w:t>
+      </w:r>
+      <w:proofErr w:type="spellEnd"/>
+      <w:r>
+        <w:t xml:space="preserve"> </w:t>
+      </w:r>
+      <w:proofErr w:type="spellStart"/>
+      <w:r>
+        <w:t>to</w:t>
+      </w:r>
+      <w:proofErr w:type="spellEnd"/>
+      <w:r>
+        <w:t xml:space="preserve"> </w:t>
+      </w:r>
+      <w:proofErr w:type="spellStart"/>
+      <w:r>
+        <w:t>consumer</w:t>
+      </w:r>
+      <w:proofErr w:type="spellEnd"/>
+      <w:r>
+        <w:t xml:space="preserve"> </w:t>
+      </w:r>
+      <w:proofErr w:type="spellStart"/>
+      <w:r>
+        <w:t>behaviour</w:t>
+      </w:r>
+      <w:proofErr w:type="spellEnd"/>
+      <w:r>
+        <w:t xml:space="preserve">, </w:t>
+      </w:r>
+      <w:proofErr w:type="spellStart"/>
+      <w:r>
+        <w:t>we</w:t>
+      </w:r>
+      <w:proofErr w:type="spellEnd"/>
+      <w:r>
+        <w:t xml:space="preserve"> </w:t>
+      </w:r>
+      <w:proofErr w:type="spellStart"/>
+      <w:r>
+        <w:t>were</w:t>
+      </w:r>
+      <w:proofErr w:type="spellEnd"/>
+      <w:r>
+        <w:t xml:space="preserve"> </w:t>
+      </w:r>
+      <w:proofErr w:type="spellStart"/>
+      <w:r>
+        <w:t>interested</w:t>
+      </w:r>
+      <w:proofErr w:type="spellEnd"/>
+      <w:r>
+        <w:t xml:space="preserve"> in </w:t>
+      </w:r>
+      <w:proofErr w:type="spellStart"/>
+      <w:r>
+        <w:t>other</w:t>
+      </w:r>
+      <w:proofErr w:type="spellEnd"/>
+      <w:r>
+        <w:t xml:space="preserve"> </w:t>
+      </w:r>
+      <w:proofErr w:type="spellStart"/>
+      <w:r>
+        <w:t>topics</w:t>
+      </w:r>
+      <w:proofErr w:type="spellEnd"/>
+      <w:r>
+        <w:t xml:space="preserve"> such </w:t>
+      </w:r>
+      <w:proofErr w:type="spellStart"/>
+      <w:r>
+        <w:t>as</w:t>
+      </w:r>
+      <w:proofErr w:type="spellEnd"/>
+      <w:r>
+        <w:t xml:space="preserve"> environmental </w:t>
+      </w:r>
+      <w:proofErr w:type="spellStart"/>
+      <w:r>
+        <w:t>events</w:t>
+      </w:r>
+      <w:proofErr w:type="spellEnd"/>
+      <w:r>
+        <w:t xml:space="preserve">, glacier </w:t>
+      </w:r>
+      <w:proofErr w:type="spellStart"/>
+      <w:r>
+        <w:t>melt</w:t>
+      </w:r>
+      <w:proofErr w:type="spellEnd"/>
+      <w:r>
+        <w:t xml:space="preserve">, </w:t>
+      </w:r>
+      <w:proofErr w:type="spellStart"/>
+      <w:r>
+        <w:t>traffic</w:t>
+      </w:r>
+      <w:proofErr w:type="spellEnd"/>
+      <w:r>
+        <w:t xml:space="preserve"> and </w:t>
+      </w:r>
+      <w:proofErr w:type="spellStart"/>
+      <w:r>
+        <w:t>air</w:t>
+      </w:r>
+      <w:proofErr w:type="spellEnd"/>
+      <w:r>
+        <w:t xml:space="preserve"> </w:t>
+      </w:r>
+      <w:proofErr w:type="spellStart"/>
+      <w:r>
+        <w:t>emissions</w:t>
+      </w:r>
+      <w:proofErr w:type="spellEnd"/>
+      <w:r>
+        <w:t xml:space="preserve">, </w:t>
+      </w:r>
+      <w:proofErr w:type="spellStart"/>
+      <w:r>
+        <w:t>for</w:t>
+      </w:r>
+      <w:proofErr w:type="spellEnd"/>
+      <w:r>
+        <w:t xml:space="preserve"> </w:t>
+      </w:r>
+      <w:proofErr w:type="spellStart"/>
+      <w:r>
+        <w:t>which</w:t>
+      </w:r>
+      <w:proofErr w:type="spellEnd"/>
+      <w:r>
+        <w:t xml:space="preserve"> </w:t>
+      </w:r>
+      <w:proofErr w:type="spellStart"/>
+      <w:r>
+        <w:t>we</w:t>
+      </w:r>
+      <w:proofErr w:type="spellEnd"/>
+      <w:r>
+        <w:t xml:space="preserve"> </w:t>
+      </w:r>
+      <w:proofErr w:type="spellStart"/>
+      <w:r>
+        <w:t>have</w:t>
+      </w:r>
+      <w:proofErr w:type="spellEnd"/>
+      <w:r>
+        <w:t xml:space="preserve"> </w:t>
+      </w:r>
+      <w:proofErr w:type="spellStart"/>
+      <w:r>
+        <w:t>already</w:t>
+      </w:r>
+      <w:proofErr w:type="spellEnd"/>
+      <w:r>
+        <w:t xml:space="preserve"> </w:t>
+      </w:r>
+      <w:proofErr w:type="spellStart"/>
+      <w:r>
+        <w:t>found</w:t>
+      </w:r>
+      <w:proofErr w:type="spellEnd"/>
+      <w:r>
+        <w:t xml:space="preserve"> </w:t>
+      </w:r>
+      <w:proofErr w:type="spellStart"/>
+      <w:r>
+        <w:t>data</w:t>
+      </w:r>
+      <w:proofErr w:type="spellEnd"/>
+      <w:r>
+        <w:t xml:space="preserve"> </w:t>
+      </w:r>
+      <w:proofErr w:type="spellStart"/>
+      <w:r>
+        <w:t>sets</w:t>
+      </w:r>
+      <w:proofErr w:type="spellEnd"/>
+      <w:r>
+        <w:t xml:space="preserve">. In </w:t>
+      </w:r>
+      <w:proofErr w:type="spellStart"/>
+      <w:r>
+        <w:t>the</w:t>
+      </w:r>
+      <w:proofErr w:type="spellEnd"/>
+      <w:r>
+        <w:t xml:space="preserve"> end, </w:t>
+      </w:r>
+      <w:proofErr w:type="spellStart"/>
+      <w:r>
+        <w:t>however</w:t>
+      </w:r>
+      <w:proofErr w:type="spellEnd"/>
+      <w:r>
+        <w:t xml:space="preserve">, </w:t>
+      </w:r>
+      <w:proofErr w:type="spellStart"/>
+      <w:r>
+        <w:t>we</w:t>
+      </w:r>
+      <w:proofErr w:type="spellEnd"/>
+      <w:r>
+        <w:t xml:space="preserve"> </w:t>
+      </w:r>
+      <w:proofErr w:type="spellStart"/>
+      <w:r>
+        <w:t>found</w:t>
+      </w:r>
+      <w:proofErr w:type="spellEnd"/>
+      <w:r>
+        <w:t xml:space="preserve"> </w:t>
+      </w:r>
+      <w:proofErr w:type="spellStart"/>
+      <w:r>
+        <w:t>much</w:t>
+      </w:r>
+      <w:proofErr w:type="spellEnd"/>
+      <w:r>
+        <w:t xml:space="preserve"> </w:t>
+      </w:r>
+      <w:proofErr w:type="spellStart"/>
+      <w:r>
+        <w:t>more</w:t>
+      </w:r>
+      <w:proofErr w:type="spellEnd"/>
+      <w:r>
+        <w:t xml:space="preserve"> </w:t>
+      </w:r>
+      <w:proofErr w:type="spellStart"/>
+      <w:r>
+        <w:t>useful</w:t>
+      </w:r>
+      <w:proofErr w:type="spellEnd"/>
+      <w:r>
+        <w:t xml:space="preserve"> </w:t>
+      </w:r>
+      <w:proofErr w:type="spellStart"/>
+      <w:r>
+        <w:t>data</w:t>
+      </w:r>
+      <w:proofErr w:type="spellEnd"/>
+      <w:r>
+        <w:t xml:space="preserve"> </w:t>
+      </w:r>
+      <w:proofErr w:type="spellStart"/>
+      <w:r>
+        <w:t>sets</w:t>
+      </w:r>
+      <w:proofErr w:type="spellEnd"/>
+      <w:r>
+        <w:t xml:space="preserve"> on </w:t>
+      </w:r>
+      <w:proofErr w:type="spellStart"/>
+      <w:r>
+        <w:t>that</w:t>
+      </w:r>
+      <w:proofErr w:type="spellEnd"/>
+      <w:r>
+        <w:t xml:space="preserve"> </w:t>
+      </w:r>
+      <w:proofErr w:type="spellStart"/>
+      <w:r>
+        <w:t>topic</w:t>
+      </w:r>
+      <w:proofErr w:type="spellEnd"/>
+      <w:r>
+        <w:t xml:space="preserve"> </w:t>
       </w:r>
       <w:r>
         <w:t>a</w:t>
       </w:r>
       <w:r>
-        <w:t>nd thus also the great opportunity to draw exciting conclusions. Therefore, we decided on the topic "Consumer behaviour regarding groceries in Switzerland".</w:t>
+        <w:t xml:space="preserve">nd </w:t>
+      </w:r>
+      <w:proofErr w:type="spellStart"/>
+      <w:r>
+        <w:t>thus</w:t>
+      </w:r>
+      <w:proofErr w:type="spellEnd"/>
+      <w:r>
+        <w:t xml:space="preserve"> also </w:t>
+      </w:r>
+      <w:proofErr w:type="spellStart"/>
+      <w:r>
+        <w:t>the</w:t>
+      </w:r>
+      <w:proofErr w:type="spellEnd"/>
+      <w:r>
+        <w:t xml:space="preserve"> </w:t>
+      </w:r>
+      <w:proofErr w:type="spellStart"/>
+      <w:r>
+        <w:t>great</w:t>
+      </w:r>
+      <w:proofErr w:type="spellEnd"/>
+      <w:r>
+        <w:t xml:space="preserve"> </w:t>
+      </w:r>
+      <w:proofErr w:type="spellStart"/>
+      <w:r>
+        <w:t>opportunity</w:t>
+      </w:r>
+      <w:proofErr w:type="spellEnd"/>
+      <w:r>
+        <w:t xml:space="preserve"> </w:t>
+      </w:r>
+      <w:proofErr w:type="spellStart"/>
+      <w:r>
+        <w:t>to</w:t>
+      </w:r>
+      <w:proofErr w:type="spellEnd"/>
+      <w:r>
+        <w:t xml:space="preserve"> </w:t>
+      </w:r>
+      <w:proofErr w:type="spellStart"/>
+      <w:r>
+        <w:t>draw</w:t>
+      </w:r>
+      <w:proofErr w:type="spellEnd"/>
+      <w:r>
+        <w:t xml:space="preserve"> </w:t>
+      </w:r>
+      <w:proofErr w:type="spellStart"/>
+      <w:r>
+        <w:t>exciting</w:t>
+      </w:r>
+      <w:proofErr w:type="spellEnd"/>
+      <w:r>
+        <w:t xml:space="preserve"> </w:t>
+      </w:r>
+      <w:proofErr w:type="spellStart"/>
+      <w:r>
+        <w:t>conclusions</w:t>
+      </w:r>
+      <w:proofErr w:type="spellEnd"/>
+      <w:r>
+        <w:t xml:space="preserve">. </w:t>
+      </w:r>
+      <w:proofErr w:type="spellStart"/>
+      <w:r>
+        <w:t>Therefore</w:t>
+      </w:r>
+      <w:proofErr w:type="spellEnd"/>
+      <w:r>
+        <w:t xml:space="preserve">, </w:t>
+      </w:r>
+      <w:proofErr w:type="spellStart"/>
+      <w:r>
+        <w:t>we</w:t>
+      </w:r>
+      <w:proofErr w:type="spellEnd"/>
+      <w:r>
+        <w:t xml:space="preserve"> </w:t>
+      </w:r>
+      <w:proofErr w:type="spellStart"/>
+      <w:r>
+        <w:t>decided</w:t>
+      </w:r>
+      <w:proofErr w:type="spellEnd"/>
+      <w:r>
+        <w:t xml:space="preserve"> on </w:t>
+      </w:r>
+      <w:proofErr w:type="spellStart"/>
+      <w:r>
+        <w:t>the</w:t>
+      </w:r>
+      <w:proofErr w:type="spellEnd"/>
+      <w:r>
+        <w:t xml:space="preserve"> </w:t>
+      </w:r>
+      <w:proofErr w:type="spellStart"/>
+      <w:r>
+        <w:t>topic</w:t>
+      </w:r>
+      <w:proofErr w:type="spellEnd"/>
+      <w:r>
+        <w:t xml:space="preserve"> "Consumer </w:t>
+      </w:r>
+      <w:proofErr w:type="spellStart"/>
+      <w:r>
+        <w:t>behaviour</w:t>
+      </w:r>
+      <w:proofErr w:type="spellEnd"/>
+      <w:r>
+        <w:t xml:space="preserve"> </w:t>
+      </w:r>
+      <w:proofErr w:type="spellStart"/>
+      <w:r>
+        <w:t>regarding</w:t>
+      </w:r>
+      <w:proofErr w:type="spellEnd"/>
+      <w:r>
+        <w:t xml:space="preserve"> </w:t>
+      </w:r>
+      <w:proofErr w:type="spellStart"/>
+      <w:r>
+        <w:t>groceries</w:t>
+      </w:r>
+      <w:proofErr w:type="spellEnd"/>
+      <w:r>
+        <w:t xml:space="preserve"> in </w:t>
+      </w:r>
+      <w:proofErr w:type="spellStart"/>
+      <w:r>
+        <w:t>Switzerland</w:t>
+      </w:r>
+      <w:proofErr w:type="spellEnd"/>
+      <w:r>
+        <w:t>".</w:t>
+      </w:r>
+    </w:p>
+    <w:p/>
+    <w:p>
+      <w:r>
+        <w:t>Warum Nahrung?</w:t>
       </w:r>
     </w:p>
     <w:p>
@@ -1645,11 +2321,117 @@
           <w:lang w:val="en-GB"/>
         </w:rPr>
       </w:pPr>
-      <w:r>
-        <w:rPr>
-          <w:lang w:val="en-GB"/>
-        </w:rPr>
-        <w:t xml:space="preserve">Beschreibung der Sondierungsarbeit, die Sie durchgeführt haben (Datenexploration, eine tatsächliche Datenanalyse, </w:t>
+      <w:proofErr w:type="spellStart"/>
+      <w:r>
+        <w:rPr>
+          <w:lang w:val="en-GB"/>
+        </w:rPr>
+        <w:t>Beschreibung</w:t>
+      </w:r>
+      <w:proofErr w:type="spellEnd"/>
+      <w:r>
+        <w:rPr>
+          <w:lang w:val="en-GB"/>
+        </w:rPr>
+        <w:t xml:space="preserve"> der </w:t>
+      </w:r>
+      <w:proofErr w:type="spellStart"/>
+      <w:r>
+        <w:rPr>
+          <w:lang w:val="en-GB"/>
+        </w:rPr>
+        <w:t>Sondierungsarbeit</w:t>
+      </w:r>
+      <w:proofErr w:type="spellEnd"/>
+      <w:r>
+        <w:rPr>
+          <w:lang w:val="en-GB"/>
+        </w:rPr>
+        <w:t xml:space="preserve">, die Sie </w:t>
+      </w:r>
+      <w:proofErr w:type="spellStart"/>
+      <w:r>
+        <w:rPr>
+          <w:lang w:val="en-GB"/>
+        </w:rPr>
+        <w:t>durchgeführt</w:t>
+      </w:r>
+      <w:proofErr w:type="spellEnd"/>
+      <w:r>
+        <w:rPr>
+          <w:lang w:val="en-GB"/>
+        </w:rPr>
+        <w:t xml:space="preserve"> </w:t>
+      </w:r>
+      <w:proofErr w:type="spellStart"/>
+      <w:r>
+        <w:rPr>
+          <w:lang w:val="en-GB"/>
+        </w:rPr>
+        <w:t>haben</w:t>
+      </w:r>
+      <w:proofErr w:type="spellEnd"/>
+      <w:r>
+        <w:rPr>
+          <w:lang w:val="en-GB"/>
+        </w:rPr>
+        <w:t xml:space="preserve"> (</w:t>
+      </w:r>
+      <w:proofErr w:type="spellStart"/>
+      <w:r>
+        <w:rPr>
+          <w:lang w:val="en-GB"/>
+        </w:rPr>
+        <w:t>Datenexploration</w:t>
+      </w:r>
+      <w:proofErr w:type="spellEnd"/>
+      <w:r>
+        <w:rPr>
+          <w:lang w:val="en-GB"/>
+        </w:rPr>
+        <w:t xml:space="preserve">, </w:t>
+      </w:r>
+      <w:proofErr w:type="spellStart"/>
+      <w:r>
+        <w:rPr>
+          <w:lang w:val="en-GB"/>
+        </w:rPr>
+        <w:t>eine</w:t>
+      </w:r>
+      <w:proofErr w:type="spellEnd"/>
+      <w:r>
+        <w:rPr>
+          <w:lang w:val="en-GB"/>
+        </w:rPr>
+        <w:t xml:space="preserve"> </w:t>
+      </w:r>
+      <w:proofErr w:type="spellStart"/>
+      <w:r>
+        <w:rPr>
+          <w:lang w:val="en-GB"/>
+        </w:rPr>
+        <w:t>tatsächliche</w:t>
+      </w:r>
+      <w:proofErr w:type="spellEnd"/>
+      <w:r>
+        <w:rPr>
+          <w:lang w:val="en-GB"/>
+        </w:rPr>
+        <w:t xml:space="preserve"> </w:t>
+      </w:r>
+      <w:proofErr w:type="spellStart"/>
+      <w:r>
+        <w:rPr>
+          <w:lang w:val="en-GB"/>
+        </w:rPr>
+        <w:t>Datenanalyse</w:t>
+      </w:r>
+      <w:proofErr w:type="spellEnd"/>
+      <w:r>
+        <w:rPr>
+          <w:lang w:val="en-GB"/>
+        </w:rPr>
+        <w:t xml:space="preserve">, </w:t>
       </w:r>
     </w:p>
     <w:p>
@@ -1686,6 +2468,44 @@
         </w:rPr>
         <w:t>After we had thought about the possible storylines, we had to prepare the data sets further. The tables from the federal government were very useful, but not prepared for our use. Rewriting the data sets and converting them into csv files took time and caused some headaches.</w:t>
       </w:r>
+      <w:r>
+        <w:rPr>
+          <w:lang w:val="en-GB"/>
+        </w:rPr>
+        <w:t xml:space="preserve"> </w:t>
+      </w:r>
+      <w:r>
+        <w:rPr>
+          <w:lang w:val="en-GB"/>
+        </w:rPr>
+        <w:t xml:space="preserve">Of course, not everything worked straight </w:t>
+      </w:r>
+      <w:proofErr w:type="gramStart"/>
+      <w:r>
+        <w:rPr>
+          <w:lang w:val="en-GB"/>
+        </w:rPr>
+        <w:t>away</w:t>
+      </w:r>
+      <w:proofErr w:type="gramEnd"/>
+      <w:r>
+        <w:rPr>
+          <w:lang w:val="en-GB"/>
+        </w:rPr>
+        <w:t xml:space="preserve"> and we quickly realised that some tables still had to be reformatted or split up further. After the </w:t>
+      </w:r>
+      <w:r>
+        <w:rPr>
+          <w:lang w:val="en-GB"/>
+        </w:rPr>
+        <w:t xml:space="preserve">second </w:t>
+      </w:r>
+      <w:r>
+        <w:rPr>
+          <w:lang w:val="en-GB"/>
+        </w:rPr>
+        <w:t>preparation was finished, we could start creating our graphs.</w:t>
+      </w:r>
     </w:p>
     <w:p>
       <w:pPr>
@@ -1696,6 +2516,13 @@
     </w:p>
     <w:p>
       <w:pPr>
+        <w:rPr>
+          <w:lang w:val="en-GB"/>
+        </w:rPr>
+      </w:pPr>
+    </w:p>
+    <w:p>
+      <w:pPr>
         <w:pStyle w:val="berschrift2"/>
         <w:rPr>
           <w:lang w:val="en-GB"/>
@@ -1709,6 +2536,81 @@
         <w:t>Actual data analysis</w:t>
       </w:r>
       <w:bookmarkEnd w:id="2"/>
+      <w:r>
+        <w:rPr>
+          <w:lang w:val="en-GB"/>
+        </w:rPr>
+        <w:t xml:space="preserve"> – </w:t>
+      </w:r>
+      <w:proofErr w:type="spellStart"/>
+      <w:r>
+        <w:rPr>
+          <w:lang w:val="en-GB"/>
+        </w:rPr>
+        <w:t>v.a.</w:t>
+      </w:r>
+      <w:proofErr w:type="spellEnd"/>
+      <w:r>
+        <w:rPr>
+          <w:lang w:val="en-GB"/>
+        </w:rPr>
+        <w:t xml:space="preserve"> Johanna</w:t>
+      </w:r>
+    </w:p>
+    <w:p>
+      <w:pPr>
+        <w:rPr>
+          <w:lang w:val="en-GB"/>
+        </w:rPr>
+      </w:pPr>
+    </w:p>
+    <w:p>
+      <w:pPr>
+        <w:rPr>
+          <w:lang w:val="en-GB"/>
+        </w:rPr>
+      </w:pPr>
+    </w:p>
+    <w:p>
+      <w:pPr>
+        <w:pStyle w:val="berschrift2"/>
+        <w:rPr>
+          <w:lang w:val="en-GB"/>
+        </w:rPr>
+      </w:pPr>
+      <w:r>
+        <w:rPr>
+          <w:lang w:val="en-GB"/>
+        </w:rPr>
+        <w:t>Design and CSS</w:t>
+      </w:r>
+    </w:p>
+    <w:p>
+      <w:pPr>
+        <w:rPr>
+          <w:lang w:val="en-GB"/>
+        </w:rPr>
+      </w:pPr>
+      <w:r>
+        <w:rPr>
+          <w:lang w:val="en-GB"/>
+        </w:rPr>
+        <w:t xml:space="preserve">Neither of us has much experience in styling websites with CSS. That's why this part took longer than expected. So far, we have never used CSS styling with HTML </w:t>
+      </w:r>
+      <w:proofErr w:type="gramStart"/>
+      <w:r>
+        <w:rPr>
+          <w:lang w:val="en-GB"/>
+        </w:rPr>
+        <w:t>syntax</w:t>
+      </w:r>
+      <w:proofErr w:type="gramEnd"/>
+      <w:r>
+        <w:rPr>
+          <w:lang w:val="en-GB"/>
+        </w:rPr>
+        <w:t xml:space="preserve"> and we had to read up on it. The Dash documentation was very helpful here and W3school was also a very helpful source.</w:t>
+      </w:r>
     </w:p>
     <w:p>
       <w:pPr>
@@ -1739,11 +2641,299 @@
           <w:lang w:val="en-GB"/>
         </w:rPr>
       </w:pPr>
-      <w:r>
-        <w:rPr>
-          <w:lang w:val="en-GB"/>
-        </w:rPr>
-        <w:t>aber auch eine Überprüfung ähnlicher Arbeiten, die bereits durchgeführt wurden, mit Zitaten - dies müssen keine von Experten begutachteten Arbeiten sein, sondern können auch Web-Apps, Zeitschriftenartikel usw. sein)</w:t>
+      <w:proofErr w:type="spellStart"/>
+      <w:r>
+        <w:rPr>
+          <w:lang w:val="en-GB"/>
+        </w:rPr>
+        <w:t>aber</w:t>
+      </w:r>
+      <w:proofErr w:type="spellEnd"/>
+      <w:r>
+        <w:rPr>
+          <w:lang w:val="en-GB"/>
+        </w:rPr>
+        <w:t xml:space="preserve"> </w:t>
+      </w:r>
+      <w:proofErr w:type="spellStart"/>
+      <w:r>
+        <w:rPr>
+          <w:lang w:val="en-GB"/>
+        </w:rPr>
+        <w:t>auch</w:t>
+      </w:r>
+      <w:proofErr w:type="spellEnd"/>
+      <w:r>
+        <w:rPr>
+          <w:lang w:val="en-GB"/>
+        </w:rPr>
+        <w:t xml:space="preserve"> </w:t>
+      </w:r>
+      <w:proofErr w:type="spellStart"/>
+      <w:r>
+        <w:rPr>
+          <w:lang w:val="en-GB"/>
+        </w:rPr>
+        <w:t>eine</w:t>
+      </w:r>
+      <w:proofErr w:type="spellEnd"/>
+      <w:r>
+        <w:rPr>
+          <w:lang w:val="en-GB"/>
+        </w:rPr>
+        <w:t xml:space="preserve"> </w:t>
+      </w:r>
+      <w:proofErr w:type="spellStart"/>
+      <w:r>
+        <w:rPr>
+          <w:lang w:val="en-GB"/>
+        </w:rPr>
+        <w:t>Überprüfung</w:t>
+      </w:r>
+      <w:proofErr w:type="spellEnd"/>
+      <w:r>
+        <w:rPr>
+          <w:lang w:val="en-GB"/>
+        </w:rPr>
+        <w:t xml:space="preserve"> </w:t>
+      </w:r>
+      <w:proofErr w:type="spellStart"/>
+      <w:r>
+        <w:rPr>
+          <w:lang w:val="en-GB"/>
+        </w:rPr>
+        <w:t>ähnlicher</w:t>
+      </w:r>
+      <w:proofErr w:type="spellEnd"/>
+      <w:r>
+        <w:rPr>
+          <w:lang w:val="en-GB"/>
+        </w:rPr>
+        <w:t xml:space="preserve"> </w:t>
+      </w:r>
+      <w:proofErr w:type="spellStart"/>
+      <w:r>
+        <w:rPr>
+          <w:lang w:val="en-GB"/>
+        </w:rPr>
+        <w:t>Arbeiten</w:t>
+      </w:r>
+      <w:proofErr w:type="spellEnd"/>
+      <w:r>
+        <w:rPr>
+          <w:lang w:val="en-GB"/>
+        </w:rPr>
+        <w:t xml:space="preserve">, die </w:t>
+      </w:r>
+      <w:proofErr w:type="spellStart"/>
+      <w:r>
+        <w:rPr>
+          <w:lang w:val="en-GB"/>
+        </w:rPr>
+        <w:t>bereits</w:t>
+      </w:r>
+      <w:proofErr w:type="spellEnd"/>
+      <w:r>
+        <w:rPr>
+          <w:lang w:val="en-GB"/>
+        </w:rPr>
+        <w:t xml:space="preserve"> </w:t>
+      </w:r>
+      <w:proofErr w:type="spellStart"/>
+      <w:r>
+        <w:rPr>
+          <w:lang w:val="en-GB"/>
+        </w:rPr>
+        <w:t>durchgeführt</w:t>
+      </w:r>
+      <w:proofErr w:type="spellEnd"/>
+      <w:r>
+        <w:rPr>
+          <w:lang w:val="en-GB"/>
+        </w:rPr>
+        <w:t xml:space="preserve"> </w:t>
+      </w:r>
+      <w:proofErr w:type="spellStart"/>
+      <w:r>
+        <w:rPr>
+          <w:lang w:val="en-GB"/>
+        </w:rPr>
+        <w:t>wurden</w:t>
+      </w:r>
+      <w:proofErr w:type="spellEnd"/>
+      <w:r>
+        <w:rPr>
+          <w:lang w:val="en-GB"/>
+        </w:rPr>
+        <w:t xml:space="preserve">, </w:t>
+      </w:r>
+      <w:proofErr w:type="spellStart"/>
+      <w:r>
+        <w:rPr>
+          <w:lang w:val="en-GB"/>
+        </w:rPr>
+        <w:t>mit</w:t>
+      </w:r>
+      <w:proofErr w:type="spellEnd"/>
+      <w:r>
+        <w:rPr>
+          <w:lang w:val="en-GB"/>
+        </w:rPr>
+        <w:t xml:space="preserve"> </w:t>
+      </w:r>
+      <w:proofErr w:type="spellStart"/>
+      <w:r>
+        <w:rPr>
+          <w:lang w:val="en-GB"/>
+        </w:rPr>
+        <w:t>Zitaten</w:t>
+      </w:r>
+      <w:proofErr w:type="spellEnd"/>
+      <w:r>
+        <w:rPr>
+          <w:lang w:val="en-GB"/>
+        </w:rPr>
+        <w:t xml:space="preserve"> - dies </w:t>
+      </w:r>
+      <w:proofErr w:type="spellStart"/>
+      <w:r>
+        <w:rPr>
+          <w:lang w:val="en-GB"/>
+        </w:rPr>
+        <w:t>müssen</w:t>
+      </w:r>
+      <w:proofErr w:type="spellEnd"/>
+      <w:r>
+        <w:rPr>
+          <w:lang w:val="en-GB"/>
+        </w:rPr>
+        <w:t xml:space="preserve"> </w:t>
+      </w:r>
+      <w:proofErr w:type="spellStart"/>
+      <w:r>
+        <w:rPr>
+          <w:lang w:val="en-GB"/>
+        </w:rPr>
+        <w:t>keine</w:t>
+      </w:r>
+      <w:proofErr w:type="spellEnd"/>
+      <w:r>
+        <w:rPr>
+          <w:lang w:val="en-GB"/>
+        </w:rPr>
+        <w:t xml:space="preserve"> von </w:t>
+      </w:r>
+      <w:proofErr w:type="spellStart"/>
+      <w:r>
+        <w:rPr>
+          <w:lang w:val="en-GB"/>
+        </w:rPr>
+        <w:t>Experten</w:t>
+      </w:r>
+      <w:proofErr w:type="spellEnd"/>
+      <w:r>
+        <w:rPr>
+          <w:lang w:val="en-GB"/>
+        </w:rPr>
+        <w:t xml:space="preserve"> </w:t>
+      </w:r>
+      <w:proofErr w:type="spellStart"/>
+      <w:r>
+        <w:rPr>
+          <w:lang w:val="en-GB"/>
+        </w:rPr>
+        <w:t>begutachteten</w:t>
+      </w:r>
+      <w:proofErr w:type="spellEnd"/>
+      <w:r>
+        <w:rPr>
+          <w:lang w:val="en-GB"/>
+        </w:rPr>
+        <w:t xml:space="preserve"> </w:t>
+      </w:r>
+      <w:proofErr w:type="spellStart"/>
+      <w:r>
+        <w:rPr>
+          <w:lang w:val="en-GB"/>
+        </w:rPr>
+        <w:t>Arbeiten</w:t>
+      </w:r>
+      <w:proofErr w:type="spellEnd"/>
+      <w:r>
+        <w:rPr>
+          <w:lang w:val="en-GB"/>
+        </w:rPr>
+        <w:t xml:space="preserve"> sein, </w:t>
+      </w:r>
+      <w:proofErr w:type="spellStart"/>
+      <w:r>
+        <w:rPr>
+          <w:lang w:val="en-GB"/>
+        </w:rPr>
+        <w:t>sondern</w:t>
+      </w:r>
+      <w:proofErr w:type="spellEnd"/>
+      <w:r>
+        <w:rPr>
+          <w:lang w:val="en-GB"/>
+        </w:rPr>
+        <w:t xml:space="preserve"> </w:t>
+      </w:r>
+      <w:proofErr w:type="spellStart"/>
+      <w:r>
+        <w:rPr>
+          <w:lang w:val="en-GB"/>
+        </w:rPr>
+        <w:t>können</w:t>
+      </w:r>
+      <w:proofErr w:type="spellEnd"/>
+      <w:r>
+        <w:rPr>
+          <w:lang w:val="en-GB"/>
+        </w:rPr>
+        <w:t xml:space="preserve"> </w:t>
+      </w:r>
+      <w:proofErr w:type="spellStart"/>
+      <w:r>
+        <w:rPr>
+          <w:lang w:val="en-GB"/>
+        </w:rPr>
+        <w:t>auch</w:t>
+      </w:r>
+      <w:proofErr w:type="spellEnd"/>
+      <w:r>
+        <w:rPr>
+          <w:lang w:val="en-GB"/>
+        </w:rPr>
+        <w:t xml:space="preserve"> Web-Apps, </w:t>
+      </w:r>
+      <w:proofErr w:type="spellStart"/>
+      <w:r>
+        <w:rPr>
+          <w:lang w:val="en-GB"/>
+        </w:rPr>
+        <w:t>Zeitschriftenartikel</w:t>
+      </w:r>
+      <w:proofErr w:type="spellEnd"/>
+      <w:r>
+        <w:rPr>
+          <w:lang w:val="en-GB"/>
+        </w:rPr>
+        <w:t xml:space="preserve"> </w:t>
+      </w:r>
+      <w:proofErr w:type="spellStart"/>
+      <w:r>
+        <w:rPr>
+          <w:lang w:val="en-GB"/>
+        </w:rPr>
+        <w:t>usw</w:t>
+      </w:r>
+      <w:proofErr w:type="spellEnd"/>
+      <w:r>
+        <w:rPr>
+          <w:lang w:val="en-GB"/>
+        </w:rPr>
+        <w:t>. sein)</w:t>
       </w:r>
     </w:p>
     <w:p>
@@ -1752,6 +2942,370 @@
           <w:lang w:val="en-GB"/>
         </w:rPr>
       </w:pPr>
+    </w:p>
+    <w:p>
+      <w:pPr>
+        <w:rPr>
+          <w:lang w:val="en-GB"/>
+        </w:rPr>
+      </w:pPr>
+    </w:p>
+    <w:p>
+      <w:pPr>
+        <w:rPr>
+          <w:lang w:val="en-GB"/>
+        </w:rPr>
+      </w:pPr>
+      <w:proofErr w:type="spellStart"/>
+      <w:r>
+        <w:rPr>
+          <w:lang w:val="en-GB"/>
+        </w:rPr>
+        <w:t>Beispielprojekt</w:t>
+      </w:r>
+      <w:proofErr w:type="spellEnd"/>
+      <w:r>
+        <w:rPr>
+          <w:lang w:val="en-GB"/>
+        </w:rPr>
+        <w:t xml:space="preserve"> von Git </w:t>
+      </w:r>
+      <w:proofErr w:type="spellStart"/>
+      <w:r>
+        <w:rPr>
+          <w:lang w:val="en-GB"/>
+        </w:rPr>
+        <w:t>als</w:t>
+      </w:r>
+      <w:proofErr w:type="spellEnd"/>
+      <w:r>
+        <w:rPr>
+          <w:lang w:val="en-GB"/>
+        </w:rPr>
+        <w:t xml:space="preserve"> Inspiration </w:t>
+      </w:r>
+      <w:r>
+        <w:rPr>
+          <w:lang w:val="en-GB"/>
+        </w:rPr>
+        <w:sym w:font="Wingdings 3" w:char="F022"/>
+      </w:r>
+      <w:r>
+        <w:rPr>
+          <w:lang w:val="en-GB"/>
+        </w:rPr>
+        <w:t xml:space="preserve"> Sunburst-Chart</w:t>
+      </w:r>
+    </w:p>
+    <w:p>
+      <w:pPr>
+        <w:rPr>
+          <w:lang w:val="en-GB"/>
+        </w:rPr>
+      </w:pPr>
+      <w:proofErr w:type="spellStart"/>
+      <w:r>
+        <w:rPr>
+          <w:lang w:val="en-GB"/>
+        </w:rPr>
+        <w:t>Evtl</w:t>
+      </w:r>
+      <w:proofErr w:type="spellEnd"/>
+      <w:r>
+        <w:rPr>
+          <w:lang w:val="en-GB"/>
+        </w:rPr>
+        <w:t xml:space="preserve"> </w:t>
+      </w:r>
+      <w:proofErr w:type="spellStart"/>
+      <w:r>
+        <w:rPr>
+          <w:lang w:val="en-GB"/>
+        </w:rPr>
+        <w:t>anderes</w:t>
+      </w:r>
+      <w:proofErr w:type="spellEnd"/>
+      <w:r>
+        <w:rPr>
+          <w:lang w:val="en-GB"/>
+        </w:rPr>
+        <w:t xml:space="preserve"> </w:t>
+      </w:r>
+      <w:proofErr w:type="spellStart"/>
+      <w:r>
+        <w:rPr>
+          <w:lang w:val="en-GB"/>
+        </w:rPr>
+        <w:t>Projekt</w:t>
+      </w:r>
+      <w:proofErr w:type="spellEnd"/>
+      <w:r>
+        <w:rPr>
+          <w:lang w:val="en-GB"/>
+        </w:rPr>
+        <w:t xml:space="preserve"> </w:t>
+      </w:r>
+      <w:proofErr w:type="spellStart"/>
+      <w:r>
+        <w:rPr>
+          <w:lang w:val="en-GB"/>
+        </w:rPr>
+        <w:t>als</w:t>
+      </w:r>
+      <w:proofErr w:type="spellEnd"/>
+      <w:r>
+        <w:rPr>
+          <w:lang w:val="en-GB"/>
+        </w:rPr>
+        <w:t xml:space="preserve"> </w:t>
+      </w:r>
+      <w:proofErr w:type="spellStart"/>
+      <w:r>
+        <w:rPr>
+          <w:lang w:val="en-GB"/>
+        </w:rPr>
+        <w:t>Beispiel</w:t>
+      </w:r>
+      <w:proofErr w:type="spellEnd"/>
+      <w:r>
+        <w:rPr>
+          <w:lang w:val="en-GB"/>
+        </w:rPr>
+        <w:t xml:space="preserve"> </w:t>
+      </w:r>
+      <w:proofErr w:type="spellStart"/>
+      <w:r>
+        <w:rPr>
+          <w:lang w:val="en-GB"/>
+        </w:rPr>
+        <w:t>suchen</w:t>
+      </w:r>
+      <w:proofErr w:type="spellEnd"/>
+      <w:r>
+        <w:rPr>
+          <w:lang w:val="en-GB"/>
+        </w:rPr>
+        <w:t xml:space="preserve">? Da </w:t>
+      </w:r>
+      <w:proofErr w:type="spellStart"/>
+      <w:r>
+        <w:rPr>
+          <w:lang w:val="en-GB"/>
+        </w:rPr>
+        <w:t>wir</w:t>
+      </w:r>
+      <w:proofErr w:type="spellEnd"/>
+      <w:r>
+        <w:rPr>
+          <w:lang w:val="en-GB"/>
+        </w:rPr>
+        <w:t xml:space="preserve"> </w:t>
+      </w:r>
+      <w:proofErr w:type="spellStart"/>
+      <w:r>
+        <w:rPr>
+          <w:lang w:val="en-GB"/>
+        </w:rPr>
+        <w:t>ja</w:t>
+      </w:r>
+      <w:proofErr w:type="spellEnd"/>
+      <w:r>
+        <w:rPr>
+          <w:lang w:val="en-GB"/>
+        </w:rPr>
+        <w:t xml:space="preserve"> </w:t>
+      </w:r>
+      <w:proofErr w:type="spellStart"/>
+      <w:r>
+        <w:rPr>
+          <w:lang w:val="en-GB"/>
+        </w:rPr>
+        <w:t>einiges</w:t>
+      </w:r>
+      <w:proofErr w:type="spellEnd"/>
+      <w:r>
+        <w:rPr>
+          <w:lang w:val="en-GB"/>
+        </w:rPr>
+        <w:t xml:space="preserve"> “</w:t>
+      </w:r>
+      <w:proofErr w:type="spellStart"/>
+      <w:r>
+        <w:rPr>
+          <w:lang w:val="en-GB"/>
+        </w:rPr>
+        <w:t>kopiert</w:t>
+      </w:r>
+      <w:proofErr w:type="spellEnd"/>
+      <w:r>
+        <w:rPr>
+          <w:lang w:val="en-GB"/>
+        </w:rPr>
+        <w:t xml:space="preserve">” </w:t>
+      </w:r>
+      <w:proofErr w:type="spellStart"/>
+      <w:r>
+        <w:rPr>
+          <w:lang w:val="en-GB"/>
+        </w:rPr>
+        <w:t>haben</w:t>
+      </w:r>
+      <w:proofErr w:type="spellEnd"/>
+      <w:r>
+        <w:rPr>
+          <w:lang w:val="en-GB"/>
+        </w:rPr>
+        <w:t xml:space="preserve"> </w:t>
+      </w:r>
+      <w:r>
+        <w:rPr>
+          <mc:AlternateContent>
+            <mc:Choice Requires="w16se"/>
+            <mc:Fallback>
+              <w:rFonts w:ascii="Segoe UI Emoji" w:eastAsia="Segoe UI Emoji" w:hAnsi="Segoe UI Emoji" w:cs="Segoe UI Emoji"/>
+            </mc:Fallback>
+          </mc:AlternateContent>
+          <w:lang w:val="en-GB"/>
+        </w:rPr>
+        <mc:AlternateContent>
+          <mc:Choice Requires="w16se">
+            <w16se:symEx w16se:font="Segoe UI Emoji" w16se:char="1F609"/>
+          </mc:Choice>
+          <mc:Fallback>
+            <w:t>😉</w:t>
+          </mc:Fallback>
+        </mc:AlternateContent>
+      </w:r>
+    </w:p>
+    <w:p>
+      <w:pPr>
+        <w:rPr>
+          <w:lang w:val="en-GB"/>
+        </w:rPr>
+      </w:pPr>
+    </w:p>
+    <w:p>
+      <w:pPr>
+        <w:rPr>
+          <w:lang w:val="en-GB"/>
+        </w:rPr>
+      </w:pPr>
+      <w:r>
+        <w:rPr>
+          <w:lang w:val="en-GB"/>
+        </w:rPr>
+        <w:drawing>
+          <wp:inline distT="0" distB="0" distL="0" distR="0" wp14:anchorId="59064F2F" wp14:editId="1305274C">
+            <wp:extent cx="2790825" cy="2123453"/>
+            <wp:effectExtent l="0" t="0" r="0" b="0"/>
+            <wp:docPr id="1" name="Grafik 1"/>
+            <wp:cNvGraphicFramePr>
+              <a:graphicFrameLocks xmlns:a="http://schemas.openxmlformats.org/drawingml/2006/main" noChangeAspect="1"/>
+            </wp:cNvGraphicFramePr>
+            <a:graphic xmlns:a="http://schemas.openxmlformats.org/drawingml/2006/main">
+              <a:graphicData uri="http://schemas.openxmlformats.org/drawingml/2006/picture">
+                <pic:pic xmlns:pic="http://schemas.openxmlformats.org/drawingml/2006/picture">
+                  <pic:nvPicPr>
+                    <pic:cNvPr id="1" name=""/>
+                    <pic:cNvPicPr/>
+                  </pic:nvPicPr>
+                  <pic:blipFill>
+                    <a:blip r:embed="rId7"/>
+                    <a:stretch>
+                      <a:fillRect/>
+                    </a:stretch>
+                  </pic:blipFill>
+                  <pic:spPr>
+                    <a:xfrm>
+                      <a:off x="0" y="0"/>
+                      <a:ext cx="2793180" cy="2125245"/>
+                    </a:xfrm>
+                    <a:prstGeom prst="rect">
+                      <a:avLst/>
+                    </a:prstGeom>
+                  </pic:spPr>
+                </pic:pic>
+              </a:graphicData>
+            </a:graphic>
+          </wp:inline>
+        </w:drawing>
+      </w:r>
+    </w:p>
+    <w:p>
+      <w:pPr>
+        <w:rPr>
+          <w:lang w:val="en-GB"/>
+        </w:rPr>
+      </w:pPr>
+    </w:p>
+    <w:p>
+      <w:pPr>
+        <w:rPr>
+          <w:lang w:val="en-GB"/>
+        </w:rPr>
+      </w:pPr>
+      <w:proofErr w:type="spellStart"/>
+      <w:r>
+        <w:rPr>
+          <w:lang w:val="en-GB"/>
+        </w:rPr>
+        <w:t>Mögliche</w:t>
+      </w:r>
+      <w:proofErr w:type="spellEnd"/>
+      <w:r>
+        <w:rPr>
+          <w:lang w:val="en-GB"/>
+        </w:rPr>
+        <w:t xml:space="preserve"> Inspiration für </w:t>
+      </w:r>
+      <w:proofErr w:type="spellStart"/>
+      <w:r>
+        <w:rPr>
+          <w:lang w:val="en-GB"/>
+        </w:rPr>
+        <w:t>gestapeltes</w:t>
+      </w:r>
+      <w:proofErr w:type="spellEnd"/>
+      <w:r>
+        <w:rPr>
+          <w:lang w:val="en-GB"/>
+        </w:rPr>
+        <w:t xml:space="preserve"> </w:t>
+      </w:r>
+      <w:proofErr w:type="spellStart"/>
+      <w:r>
+        <w:rPr>
+          <w:lang w:val="en-GB"/>
+        </w:rPr>
+        <w:t>Säulendiagramm</w:t>
+      </w:r>
+      <w:proofErr w:type="spellEnd"/>
+      <w:r>
+        <w:rPr>
+          <w:lang w:val="en-GB"/>
+        </w:rPr>
+        <w:t>:</w:t>
+      </w:r>
+    </w:p>
+    <w:p>
+      <w:pPr>
+        <w:rPr>
+          <w:lang w:val="en-GB"/>
+        </w:rPr>
+      </w:pPr>
+    </w:p>
+    <w:p>
+      <w:pPr>
+        <w:rPr>
+          <w:lang w:val="en-GB"/>
+        </w:rPr>
+      </w:pPr>
+      <w:r>
+        <w:rPr>
+          <w:lang w:val="en-GB"/>
+        </w:rPr>
+        <w:t>https://dash.gallery/dash-spatial-clustering/</w:t>
+      </w:r>
       <w:r>
         <w:rPr>
           <w:lang w:val="en-GB"/>
@@ -1793,7 +3347,1483 @@
         <w:rPr>
           <w:lang w:val="en-GB"/>
         </w:rPr>
-        <w:t>- eine kurze Beschreibung des Zielpublikums Ihrer Visualisierungen und wie dies Ihre Wahl beeinflusst hat</w:t>
+        <w:t xml:space="preserve">- </w:t>
+      </w:r>
+      <w:proofErr w:type="spellStart"/>
+      <w:r>
+        <w:rPr>
+          <w:lang w:val="en-GB"/>
+        </w:rPr>
+        <w:t>eine</w:t>
+      </w:r>
+      <w:proofErr w:type="spellEnd"/>
+      <w:r>
+        <w:rPr>
+          <w:lang w:val="en-GB"/>
+        </w:rPr>
+        <w:t xml:space="preserve"> </w:t>
+      </w:r>
+      <w:proofErr w:type="spellStart"/>
+      <w:r>
+        <w:rPr>
+          <w:lang w:val="en-GB"/>
+        </w:rPr>
+        <w:t>kurze</w:t>
+      </w:r>
+      <w:proofErr w:type="spellEnd"/>
+      <w:r>
+        <w:rPr>
+          <w:lang w:val="en-GB"/>
+        </w:rPr>
+        <w:t xml:space="preserve"> </w:t>
+      </w:r>
+      <w:proofErr w:type="spellStart"/>
+      <w:r>
+        <w:rPr>
+          <w:lang w:val="en-GB"/>
+        </w:rPr>
+        <w:t>Beschreibung</w:t>
+      </w:r>
+      <w:proofErr w:type="spellEnd"/>
+      <w:r>
+        <w:rPr>
+          <w:lang w:val="en-GB"/>
+        </w:rPr>
+        <w:t xml:space="preserve"> des </w:t>
+      </w:r>
+      <w:proofErr w:type="spellStart"/>
+      <w:r>
+        <w:rPr>
+          <w:lang w:val="en-GB"/>
+        </w:rPr>
+        <w:t>Zielpublikums</w:t>
+      </w:r>
+      <w:proofErr w:type="spellEnd"/>
+      <w:r>
+        <w:rPr>
+          <w:lang w:val="en-GB"/>
+        </w:rPr>
+        <w:t xml:space="preserve"> </w:t>
+      </w:r>
+      <w:proofErr w:type="spellStart"/>
+      <w:r>
+        <w:rPr>
+          <w:lang w:val="en-GB"/>
+        </w:rPr>
+        <w:t>Ihrer</w:t>
+      </w:r>
+      <w:proofErr w:type="spellEnd"/>
+      <w:r>
+        <w:rPr>
+          <w:lang w:val="en-GB"/>
+        </w:rPr>
+        <w:t xml:space="preserve"> </w:t>
+      </w:r>
+      <w:proofErr w:type="spellStart"/>
+      <w:r>
+        <w:rPr>
+          <w:lang w:val="en-GB"/>
+        </w:rPr>
+        <w:t>Visualisierungen</w:t>
+      </w:r>
+      <w:proofErr w:type="spellEnd"/>
+      <w:r>
+        <w:rPr>
+          <w:lang w:val="en-GB"/>
+        </w:rPr>
+        <w:t xml:space="preserve"> und </w:t>
+      </w:r>
+      <w:proofErr w:type="spellStart"/>
+      <w:r>
+        <w:rPr>
+          <w:lang w:val="en-GB"/>
+        </w:rPr>
+        <w:t>wie</w:t>
+      </w:r>
+      <w:proofErr w:type="spellEnd"/>
+      <w:r>
+        <w:rPr>
+          <w:lang w:val="en-GB"/>
+        </w:rPr>
+        <w:t xml:space="preserve"> dies </w:t>
+      </w:r>
+      <w:proofErr w:type="spellStart"/>
+      <w:r>
+        <w:rPr>
+          <w:lang w:val="en-GB"/>
+        </w:rPr>
+        <w:t>Ihre</w:t>
+      </w:r>
+      <w:proofErr w:type="spellEnd"/>
+      <w:r>
+        <w:rPr>
+          <w:lang w:val="en-GB"/>
+        </w:rPr>
+        <w:t xml:space="preserve"> Wahl </w:t>
+      </w:r>
+      <w:proofErr w:type="spellStart"/>
+      <w:r>
+        <w:rPr>
+          <w:lang w:val="en-GB"/>
+        </w:rPr>
+        <w:t>beeinflusst</w:t>
+      </w:r>
+      <w:proofErr w:type="spellEnd"/>
+      <w:r>
+        <w:rPr>
+          <w:lang w:val="en-GB"/>
+        </w:rPr>
+        <w:t xml:space="preserve"> hat</w:t>
+      </w:r>
+    </w:p>
+    <w:p>
+      <w:pPr>
+        <w:rPr>
+          <w:lang w:val="en-GB"/>
+        </w:rPr>
+      </w:pPr>
+    </w:p>
+    <w:p>
+      <w:pPr>
+        <w:rPr>
+          <w:lang w:val="en-GB"/>
+        </w:rPr>
+      </w:pPr>
+      <w:proofErr w:type="spellStart"/>
+      <w:r>
+        <w:rPr>
+          <w:lang w:val="en-GB"/>
+        </w:rPr>
+        <w:t>Unsere</w:t>
+      </w:r>
+      <w:proofErr w:type="spellEnd"/>
+      <w:r>
+        <w:rPr>
+          <w:lang w:val="en-GB"/>
+        </w:rPr>
+        <w:t xml:space="preserve"> </w:t>
+      </w:r>
+      <w:proofErr w:type="spellStart"/>
+      <w:r>
+        <w:rPr>
+          <w:lang w:val="en-GB"/>
+        </w:rPr>
+        <w:t>Datenstory</w:t>
+      </w:r>
+      <w:proofErr w:type="spellEnd"/>
+      <w:r>
+        <w:rPr>
+          <w:lang w:val="en-GB"/>
+        </w:rPr>
+        <w:t xml:space="preserve"> </w:t>
+      </w:r>
+      <w:proofErr w:type="spellStart"/>
+      <w:r>
+        <w:rPr>
+          <w:lang w:val="en-GB"/>
+        </w:rPr>
+        <w:t>soll</w:t>
+      </w:r>
+      <w:proofErr w:type="spellEnd"/>
+      <w:r>
+        <w:rPr>
+          <w:lang w:val="en-GB"/>
+        </w:rPr>
+        <w:t xml:space="preserve"> </w:t>
+      </w:r>
+      <w:proofErr w:type="spellStart"/>
+      <w:r>
+        <w:rPr>
+          <w:lang w:val="en-GB"/>
+        </w:rPr>
+        <w:t>grundsätzlich</w:t>
+      </w:r>
+      <w:proofErr w:type="spellEnd"/>
+      <w:r>
+        <w:rPr>
+          <w:lang w:val="en-GB"/>
+        </w:rPr>
+        <w:t xml:space="preserve"> für die </w:t>
+      </w:r>
+      <w:proofErr w:type="spellStart"/>
+      <w:r>
+        <w:rPr>
+          <w:lang w:val="en-GB"/>
+        </w:rPr>
+        <w:t>gesamte</w:t>
+      </w:r>
+      <w:proofErr w:type="spellEnd"/>
+      <w:r>
+        <w:rPr>
+          <w:lang w:val="en-GB"/>
+        </w:rPr>
+        <w:t xml:space="preserve"> </w:t>
+      </w:r>
+      <w:proofErr w:type="spellStart"/>
+      <w:r>
+        <w:rPr>
+          <w:lang w:val="en-GB"/>
+        </w:rPr>
+        <w:t>Bevölkerung</w:t>
+      </w:r>
+      <w:proofErr w:type="spellEnd"/>
+      <w:r>
+        <w:rPr>
+          <w:lang w:val="en-GB"/>
+        </w:rPr>
+        <w:t xml:space="preserve"> der Schweiz </w:t>
+      </w:r>
+      <w:proofErr w:type="spellStart"/>
+      <w:r>
+        <w:rPr>
+          <w:lang w:val="en-GB"/>
+        </w:rPr>
+        <w:t>spannend</w:t>
+      </w:r>
+      <w:proofErr w:type="spellEnd"/>
+      <w:r>
+        <w:rPr>
+          <w:lang w:val="en-GB"/>
+        </w:rPr>
+        <w:t xml:space="preserve"> und </w:t>
+      </w:r>
+      <w:proofErr w:type="spellStart"/>
+      <w:r>
+        <w:rPr>
+          <w:lang w:val="en-GB"/>
+        </w:rPr>
+        <w:t>informativ</w:t>
+      </w:r>
+      <w:proofErr w:type="spellEnd"/>
+      <w:r>
+        <w:rPr>
+          <w:lang w:val="en-GB"/>
+        </w:rPr>
+        <w:t xml:space="preserve"> sein. </w:t>
+      </w:r>
+      <w:proofErr w:type="spellStart"/>
+      <w:r>
+        <w:rPr>
+          <w:lang w:val="en-GB"/>
+        </w:rPr>
+        <w:t>Unsere</w:t>
+      </w:r>
+      <w:proofErr w:type="spellEnd"/>
+      <w:r>
+        <w:rPr>
+          <w:lang w:val="en-GB"/>
+        </w:rPr>
+        <w:t xml:space="preserve"> </w:t>
+      </w:r>
+      <w:proofErr w:type="spellStart"/>
+      <w:r>
+        <w:rPr>
+          <w:lang w:val="en-GB"/>
+        </w:rPr>
+        <w:t>Hauptzielgruppe</w:t>
+      </w:r>
+      <w:proofErr w:type="spellEnd"/>
+      <w:r>
+        <w:rPr>
+          <w:lang w:val="en-GB"/>
+        </w:rPr>
+        <w:t xml:space="preserve"> warden </w:t>
+      </w:r>
+      <w:proofErr w:type="spellStart"/>
+      <w:r>
+        <w:rPr>
+          <w:lang w:val="en-GB"/>
+        </w:rPr>
+        <w:t>jedoch</w:t>
+      </w:r>
+      <w:proofErr w:type="spellEnd"/>
+      <w:r>
+        <w:rPr>
+          <w:lang w:val="en-GB"/>
+        </w:rPr>
+        <w:t xml:space="preserve"> </w:t>
+      </w:r>
+      <w:proofErr w:type="spellStart"/>
+      <w:r>
+        <w:rPr>
+          <w:lang w:val="en-GB"/>
+        </w:rPr>
+        <w:t>junge</w:t>
+      </w:r>
+      <w:proofErr w:type="spellEnd"/>
+      <w:r>
+        <w:rPr>
+          <w:lang w:val="en-GB"/>
+        </w:rPr>
+        <w:t xml:space="preserve"> (</w:t>
+      </w:r>
+      <w:proofErr w:type="spellStart"/>
+      <w:r>
+        <w:rPr>
+          <w:lang w:val="en-GB"/>
+        </w:rPr>
+        <w:t>zwischen</w:t>
+      </w:r>
+      <w:proofErr w:type="spellEnd"/>
+      <w:r>
+        <w:rPr>
+          <w:lang w:val="en-GB"/>
+        </w:rPr>
+        <w:t xml:space="preserve"> 18 – 35 Jahren) </w:t>
+      </w:r>
+      <w:proofErr w:type="spellStart"/>
+      <w:r>
+        <w:rPr>
+          <w:lang w:val="en-GB"/>
+        </w:rPr>
+        <w:t>Erwachsene</w:t>
+      </w:r>
+      <w:proofErr w:type="spellEnd"/>
+      <w:r>
+        <w:rPr>
+          <w:lang w:val="en-GB"/>
+        </w:rPr>
+        <w:t xml:space="preserve">, </w:t>
+      </w:r>
+      <w:proofErr w:type="spellStart"/>
+      <w:r>
+        <w:rPr>
+          <w:lang w:val="en-GB"/>
+        </w:rPr>
+        <w:t>welche</w:t>
+      </w:r>
+      <w:proofErr w:type="spellEnd"/>
+      <w:r>
+        <w:rPr>
+          <w:lang w:val="en-GB"/>
+        </w:rPr>
+        <w:t xml:space="preserve"> </w:t>
+      </w:r>
+      <w:proofErr w:type="spellStart"/>
+      <w:r>
+        <w:rPr>
+          <w:lang w:val="en-GB"/>
+        </w:rPr>
+        <w:t>einen</w:t>
+      </w:r>
+      <w:proofErr w:type="spellEnd"/>
+      <w:r>
+        <w:rPr>
+          <w:lang w:val="en-GB"/>
+        </w:rPr>
+        <w:t xml:space="preserve"> </w:t>
+      </w:r>
+      <w:proofErr w:type="spellStart"/>
+      <w:r>
+        <w:rPr>
+          <w:lang w:val="en-GB"/>
+        </w:rPr>
+        <w:t>nachhaltigen</w:t>
+      </w:r>
+      <w:proofErr w:type="spellEnd"/>
+      <w:r>
+        <w:rPr>
+          <w:lang w:val="en-GB"/>
+        </w:rPr>
+        <w:t xml:space="preserve"> </w:t>
+      </w:r>
+      <w:proofErr w:type="spellStart"/>
+      <w:r>
+        <w:rPr>
+          <w:lang w:val="en-GB"/>
+        </w:rPr>
+        <w:t>Lebensstil</w:t>
+      </w:r>
+      <w:proofErr w:type="spellEnd"/>
+      <w:r>
+        <w:rPr>
+          <w:lang w:val="en-GB"/>
+        </w:rPr>
+        <w:t xml:space="preserve"> </w:t>
+      </w:r>
+      <w:proofErr w:type="spellStart"/>
+      <w:r>
+        <w:rPr>
+          <w:lang w:val="en-GB"/>
+        </w:rPr>
+        <w:t>pflegen</w:t>
+      </w:r>
+      <w:proofErr w:type="spellEnd"/>
+      <w:r>
+        <w:rPr>
+          <w:lang w:val="en-GB"/>
+        </w:rPr>
+        <w:t xml:space="preserve"> und </w:t>
+      </w:r>
+      <w:proofErr w:type="spellStart"/>
+      <w:r>
+        <w:rPr>
+          <w:lang w:val="en-GB"/>
+        </w:rPr>
+        <w:t>sich</w:t>
+      </w:r>
+      <w:proofErr w:type="spellEnd"/>
+      <w:r>
+        <w:rPr>
+          <w:lang w:val="en-GB"/>
+        </w:rPr>
+        <w:t xml:space="preserve"> </w:t>
+      </w:r>
+      <w:proofErr w:type="spellStart"/>
+      <w:r>
+        <w:rPr>
+          <w:lang w:val="en-GB"/>
+        </w:rPr>
+        <w:t>über</w:t>
+      </w:r>
+      <w:proofErr w:type="spellEnd"/>
+      <w:r>
+        <w:rPr>
+          <w:lang w:val="en-GB"/>
+        </w:rPr>
+        <w:t xml:space="preserve"> die </w:t>
+      </w:r>
+      <w:proofErr w:type="spellStart"/>
+      <w:r>
+        <w:rPr>
+          <w:lang w:val="en-GB"/>
+        </w:rPr>
+        <w:t>Veränderung</w:t>
+      </w:r>
+      <w:proofErr w:type="spellEnd"/>
+      <w:r>
+        <w:rPr>
+          <w:lang w:val="en-GB"/>
+        </w:rPr>
+        <w:t xml:space="preserve"> der </w:t>
+      </w:r>
+      <w:proofErr w:type="spellStart"/>
+      <w:r>
+        <w:rPr>
+          <w:lang w:val="en-GB"/>
+        </w:rPr>
+        <w:t>Essgewohnheiten</w:t>
+      </w:r>
+      <w:proofErr w:type="spellEnd"/>
+      <w:r>
+        <w:rPr>
+          <w:lang w:val="en-GB"/>
+        </w:rPr>
+        <w:t xml:space="preserve"> der Schweizer in den </w:t>
+      </w:r>
+      <w:proofErr w:type="spellStart"/>
+      <w:r>
+        <w:rPr>
+          <w:lang w:val="en-GB"/>
+        </w:rPr>
+        <w:t>letzten</w:t>
+      </w:r>
+      <w:proofErr w:type="spellEnd"/>
+      <w:r>
+        <w:rPr>
+          <w:lang w:val="en-GB"/>
+        </w:rPr>
+        <w:t xml:space="preserve"> Jahren </w:t>
+      </w:r>
+      <w:proofErr w:type="spellStart"/>
+      <w:r>
+        <w:rPr>
+          <w:lang w:val="en-GB"/>
+        </w:rPr>
+        <w:t>interessieren</w:t>
+      </w:r>
+      <w:proofErr w:type="spellEnd"/>
+      <w:r>
+        <w:rPr>
+          <w:lang w:val="en-GB"/>
+        </w:rPr>
+        <w:t xml:space="preserve">. Es </w:t>
+      </w:r>
+      <w:proofErr w:type="spellStart"/>
+      <w:r>
+        <w:rPr>
+          <w:lang w:val="en-GB"/>
+        </w:rPr>
+        <w:t>sollen</w:t>
+      </w:r>
+      <w:proofErr w:type="spellEnd"/>
+      <w:r>
+        <w:rPr>
+          <w:lang w:val="en-GB"/>
+        </w:rPr>
+        <w:t xml:space="preserve"> </w:t>
+      </w:r>
+      <w:proofErr w:type="spellStart"/>
+      <w:r>
+        <w:rPr>
+          <w:lang w:val="en-GB"/>
+        </w:rPr>
+        <w:t>potenzielle</w:t>
+      </w:r>
+      <w:proofErr w:type="spellEnd"/>
+      <w:r>
+        <w:rPr>
+          <w:lang w:val="en-GB"/>
+        </w:rPr>
+        <w:t xml:space="preserve"> </w:t>
+      </w:r>
+      <w:proofErr w:type="spellStart"/>
+      <w:r>
+        <w:rPr>
+          <w:lang w:val="en-GB"/>
+        </w:rPr>
+        <w:t>Fragen</w:t>
+      </w:r>
+      <w:proofErr w:type="spellEnd"/>
+      <w:r>
+        <w:rPr>
+          <w:lang w:val="en-GB"/>
+        </w:rPr>
+        <w:t xml:space="preserve"> </w:t>
+      </w:r>
+      <w:proofErr w:type="spellStart"/>
+      <w:r>
+        <w:rPr>
+          <w:lang w:val="en-GB"/>
+        </w:rPr>
+        <w:t>wie</w:t>
+      </w:r>
+      <w:proofErr w:type="spellEnd"/>
+      <w:r>
+        <w:rPr>
+          <w:lang w:val="en-GB"/>
+        </w:rPr>
+        <w:t xml:space="preserve"> </w:t>
+      </w:r>
+      <w:proofErr w:type="spellStart"/>
+      <w:r>
+        <w:rPr>
+          <w:lang w:val="en-GB"/>
+        </w:rPr>
+        <w:t>z.B.</w:t>
+      </w:r>
+      <w:proofErr w:type="spellEnd"/>
+      <w:r>
+        <w:rPr>
+          <w:lang w:val="en-GB"/>
+        </w:rPr>
+        <w:t xml:space="preserve"> “Wie hat </w:t>
+      </w:r>
+      <w:proofErr w:type="spellStart"/>
+      <w:r>
+        <w:rPr>
+          <w:lang w:val="en-GB"/>
+        </w:rPr>
+        <w:t>sich</w:t>
+      </w:r>
+      <w:proofErr w:type="spellEnd"/>
+      <w:r>
+        <w:rPr>
+          <w:lang w:val="en-GB"/>
+        </w:rPr>
+        <w:t xml:space="preserve"> der </w:t>
+      </w:r>
+      <w:proofErr w:type="spellStart"/>
+      <w:r>
+        <w:rPr>
+          <w:lang w:val="en-GB"/>
+        </w:rPr>
+        <w:t>Fleischkonsum</w:t>
+      </w:r>
+      <w:proofErr w:type="spellEnd"/>
+      <w:r>
+        <w:rPr>
+          <w:lang w:val="en-GB"/>
+        </w:rPr>
+        <w:t xml:space="preserve"> </w:t>
+      </w:r>
+      <w:proofErr w:type="spellStart"/>
+      <w:r>
+        <w:rPr>
+          <w:lang w:val="en-GB"/>
+        </w:rPr>
+        <w:t>gewandelt</w:t>
+      </w:r>
+      <w:proofErr w:type="spellEnd"/>
+      <w:r>
+        <w:rPr>
+          <w:lang w:val="en-GB"/>
+        </w:rPr>
+        <w:t xml:space="preserve">?”, “Die </w:t>
+      </w:r>
+      <w:proofErr w:type="spellStart"/>
+      <w:r>
+        <w:rPr>
+          <w:lang w:val="en-GB"/>
+        </w:rPr>
+        <w:t>Nachfrage</w:t>
+      </w:r>
+      <w:proofErr w:type="spellEnd"/>
+      <w:r>
+        <w:rPr>
+          <w:lang w:val="en-GB"/>
+        </w:rPr>
+        <w:t xml:space="preserve"> </w:t>
+      </w:r>
+      <w:proofErr w:type="spellStart"/>
+      <w:r>
+        <w:rPr>
+          <w:lang w:val="en-GB"/>
+        </w:rPr>
+        <w:t>nach</w:t>
+      </w:r>
+      <w:proofErr w:type="spellEnd"/>
+      <w:r>
+        <w:rPr>
+          <w:lang w:val="en-GB"/>
+        </w:rPr>
+        <w:t xml:space="preserve"> Bio </w:t>
+      </w:r>
+      <w:proofErr w:type="spellStart"/>
+      <w:r>
+        <w:rPr>
+          <w:lang w:val="en-GB"/>
+        </w:rPr>
+        <w:t>steigt</w:t>
+      </w:r>
+      <w:proofErr w:type="spellEnd"/>
+      <w:r>
+        <w:rPr>
+          <w:lang w:val="en-GB"/>
+        </w:rPr>
+        <w:t xml:space="preserve"> </w:t>
+      </w:r>
+      <w:proofErr w:type="spellStart"/>
+      <w:r>
+        <w:rPr>
+          <w:lang w:val="en-GB"/>
+        </w:rPr>
+        <w:t>gefühlt</w:t>
+      </w:r>
+      <w:proofErr w:type="spellEnd"/>
+      <w:r>
+        <w:rPr>
+          <w:lang w:val="en-GB"/>
+        </w:rPr>
+        <w:t xml:space="preserve"> </w:t>
+      </w:r>
+      <w:proofErr w:type="spellStart"/>
+      <w:r>
+        <w:rPr>
+          <w:lang w:val="en-GB"/>
+        </w:rPr>
+        <w:t>stetig</w:t>
+      </w:r>
+      <w:proofErr w:type="spellEnd"/>
+      <w:r>
+        <w:rPr>
+          <w:lang w:val="en-GB"/>
+        </w:rPr>
+        <w:t xml:space="preserve">. </w:t>
+      </w:r>
+      <w:proofErr w:type="spellStart"/>
+      <w:r>
+        <w:rPr>
+          <w:lang w:val="en-GB"/>
+        </w:rPr>
+        <w:t>Gibt</w:t>
+      </w:r>
+      <w:proofErr w:type="spellEnd"/>
+      <w:r>
+        <w:rPr>
+          <w:lang w:val="en-GB"/>
+        </w:rPr>
+        <w:t xml:space="preserve"> es </w:t>
+      </w:r>
+      <w:proofErr w:type="spellStart"/>
+      <w:r>
+        <w:rPr>
+          <w:lang w:val="en-GB"/>
+        </w:rPr>
+        <w:t>daher</w:t>
+      </w:r>
+      <w:proofErr w:type="spellEnd"/>
+      <w:r>
+        <w:rPr>
+          <w:lang w:val="en-GB"/>
+        </w:rPr>
+        <w:t xml:space="preserve"> </w:t>
+      </w:r>
+      <w:proofErr w:type="spellStart"/>
+      <w:r>
+        <w:rPr>
+          <w:lang w:val="en-GB"/>
+        </w:rPr>
+        <w:t>auch</w:t>
+      </w:r>
+      <w:proofErr w:type="spellEnd"/>
+      <w:r>
+        <w:rPr>
+          <w:lang w:val="en-GB"/>
+        </w:rPr>
+        <w:t xml:space="preserve"> </w:t>
+      </w:r>
+      <w:proofErr w:type="spellStart"/>
+      <w:r>
+        <w:rPr>
+          <w:lang w:val="en-GB"/>
+        </w:rPr>
+        <w:t>mehr</w:t>
+      </w:r>
+      <w:proofErr w:type="spellEnd"/>
+      <w:r>
+        <w:rPr>
+          <w:lang w:val="en-GB"/>
+        </w:rPr>
+        <w:t xml:space="preserve"> Bio-</w:t>
+      </w:r>
+      <w:proofErr w:type="spellStart"/>
+      <w:r>
+        <w:rPr>
+          <w:lang w:val="en-GB"/>
+        </w:rPr>
+        <w:t>Betriebe</w:t>
+      </w:r>
+      <w:proofErr w:type="spellEnd"/>
+      <w:r>
+        <w:rPr>
+          <w:lang w:val="en-GB"/>
+        </w:rPr>
+        <w:t xml:space="preserve">?”, “Von </w:t>
+      </w:r>
+      <w:proofErr w:type="spellStart"/>
+      <w:r>
+        <w:rPr>
+          <w:lang w:val="en-GB"/>
+        </w:rPr>
+        <w:t>welchen</w:t>
+      </w:r>
+      <w:proofErr w:type="spellEnd"/>
+      <w:r>
+        <w:rPr>
+          <w:lang w:val="en-GB"/>
+        </w:rPr>
+        <w:t xml:space="preserve"> </w:t>
+      </w:r>
+      <w:proofErr w:type="spellStart"/>
+      <w:r>
+        <w:rPr>
+          <w:lang w:val="en-GB"/>
+        </w:rPr>
+        <w:t>Nahrungsmittel</w:t>
+      </w:r>
+      <w:proofErr w:type="spellEnd"/>
+      <w:r>
+        <w:rPr>
+          <w:lang w:val="en-GB"/>
+        </w:rPr>
+        <w:t xml:space="preserve">-Gruppen </w:t>
+      </w:r>
+      <w:proofErr w:type="spellStart"/>
+      <w:r>
+        <w:rPr>
+          <w:lang w:val="en-GB"/>
+        </w:rPr>
+        <w:t>ernährt</w:t>
+      </w:r>
+      <w:proofErr w:type="spellEnd"/>
+      <w:r>
+        <w:rPr>
+          <w:lang w:val="en-GB"/>
+        </w:rPr>
+        <w:t xml:space="preserve"> </w:t>
+      </w:r>
+      <w:proofErr w:type="spellStart"/>
+      <w:r>
+        <w:rPr>
+          <w:lang w:val="en-GB"/>
+        </w:rPr>
+        <w:t>sich</w:t>
+      </w:r>
+      <w:proofErr w:type="spellEnd"/>
+      <w:r>
+        <w:rPr>
+          <w:lang w:val="en-GB"/>
+        </w:rPr>
+        <w:t xml:space="preserve"> </w:t>
+      </w:r>
+      <w:proofErr w:type="spellStart"/>
+      <w:r>
+        <w:rPr>
+          <w:lang w:val="en-GB"/>
+        </w:rPr>
+        <w:t>ein</w:t>
+      </w:r>
+      <w:proofErr w:type="spellEnd"/>
+      <w:r>
+        <w:rPr>
+          <w:lang w:val="en-GB"/>
+        </w:rPr>
+        <w:t xml:space="preserve"> </w:t>
+      </w:r>
+      <w:proofErr w:type="spellStart"/>
+      <w:r>
+        <w:rPr>
+          <w:lang w:val="en-GB"/>
+        </w:rPr>
+        <w:t>durchschnittlicher</w:t>
+      </w:r>
+      <w:proofErr w:type="spellEnd"/>
+      <w:r>
+        <w:rPr>
+          <w:lang w:val="en-GB"/>
+        </w:rPr>
+        <w:t xml:space="preserve"> Schweizer </w:t>
+      </w:r>
+      <w:proofErr w:type="spellStart"/>
+      <w:r>
+        <w:rPr>
+          <w:lang w:val="en-GB"/>
+        </w:rPr>
+        <w:t>Bürger</w:t>
+      </w:r>
+      <w:proofErr w:type="spellEnd"/>
+      <w:r>
+        <w:rPr>
+          <w:lang w:val="en-GB"/>
+        </w:rPr>
+        <w:t xml:space="preserve"> </w:t>
+      </w:r>
+      <w:proofErr w:type="spellStart"/>
+      <w:r>
+        <w:rPr>
+          <w:lang w:val="en-GB"/>
+        </w:rPr>
+        <w:t>im</w:t>
+      </w:r>
+      <w:proofErr w:type="spellEnd"/>
+      <w:r>
+        <w:rPr>
+          <w:lang w:val="en-GB"/>
+        </w:rPr>
+        <w:t xml:space="preserve"> </w:t>
+      </w:r>
+      <w:proofErr w:type="spellStart"/>
+      <w:r>
+        <w:rPr>
+          <w:lang w:val="en-GB"/>
+        </w:rPr>
+        <w:t>Jahr</w:t>
+      </w:r>
+      <w:proofErr w:type="spellEnd"/>
+      <w:r>
+        <w:rPr>
+          <w:lang w:val="en-GB"/>
+        </w:rPr>
+        <w:t xml:space="preserve">? Und </w:t>
+      </w:r>
+      <w:proofErr w:type="spellStart"/>
+      <w:r>
+        <w:rPr>
+          <w:lang w:val="en-GB"/>
+        </w:rPr>
+        <w:t>wie</w:t>
+      </w:r>
+      <w:proofErr w:type="spellEnd"/>
+      <w:r>
+        <w:rPr>
+          <w:lang w:val="en-GB"/>
+        </w:rPr>
+        <w:t xml:space="preserve"> </w:t>
+      </w:r>
+      <w:proofErr w:type="spellStart"/>
+      <w:r>
+        <w:rPr>
+          <w:lang w:val="en-GB"/>
+        </w:rPr>
+        <w:t>viel</w:t>
+      </w:r>
+      <w:proofErr w:type="spellEnd"/>
+      <w:r>
+        <w:rPr>
+          <w:lang w:val="en-GB"/>
+        </w:rPr>
+        <w:t xml:space="preserve"> </w:t>
+      </w:r>
+      <w:proofErr w:type="spellStart"/>
+      <w:r>
+        <w:rPr>
+          <w:lang w:val="en-GB"/>
+        </w:rPr>
+        <w:t>davon</w:t>
+      </w:r>
+      <w:proofErr w:type="spellEnd"/>
+      <w:r>
+        <w:rPr>
+          <w:lang w:val="en-GB"/>
+        </w:rPr>
+        <w:t>?”</w:t>
+      </w:r>
+    </w:p>
+    <w:p>
+      <w:pPr>
+        <w:rPr>
+          <w:lang w:val="en-GB"/>
+        </w:rPr>
+      </w:pPr>
+    </w:p>
+    <w:p>
+      <w:pPr>
+        <w:rPr>
+          <w:lang w:val="en-GB"/>
+        </w:rPr>
+      </w:pPr>
+      <w:r>
+        <w:rPr>
+          <w:lang w:val="en-GB"/>
+        </w:rPr>
+        <w:t xml:space="preserve">Um </w:t>
+      </w:r>
+      <w:proofErr w:type="spellStart"/>
+      <w:r>
+        <w:rPr>
+          <w:lang w:val="en-GB"/>
+        </w:rPr>
+        <w:t>diese</w:t>
+      </w:r>
+      <w:proofErr w:type="spellEnd"/>
+      <w:r>
+        <w:rPr>
+          <w:lang w:val="en-GB"/>
+        </w:rPr>
+        <w:t xml:space="preserve"> </w:t>
+      </w:r>
+      <w:proofErr w:type="spellStart"/>
+      <w:r>
+        <w:rPr>
+          <w:lang w:val="en-GB"/>
+        </w:rPr>
+        <w:t>Fragen</w:t>
+      </w:r>
+      <w:proofErr w:type="spellEnd"/>
+      <w:r>
+        <w:rPr>
+          <w:lang w:val="en-GB"/>
+        </w:rPr>
+        <w:t xml:space="preserve"> </w:t>
+      </w:r>
+      <w:proofErr w:type="spellStart"/>
+      <w:r>
+        <w:rPr>
+          <w:lang w:val="en-GB"/>
+        </w:rPr>
+        <w:t>zu</w:t>
+      </w:r>
+      <w:proofErr w:type="spellEnd"/>
+      <w:r>
+        <w:rPr>
+          <w:lang w:val="en-GB"/>
+        </w:rPr>
+        <w:t xml:space="preserve"> </w:t>
+      </w:r>
+      <w:proofErr w:type="spellStart"/>
+      <w:r>
+        <w:rPr>
+          <w:lang w:val="en-GB"/>
+        </w:rPr>
+        <w:t>beantworten</w:t>
+      </w:r>
+      <w:proofErr w:type="spellEnd"/>
+      <w:r>
+        <w:rPr>
+          <w:lang w:val="en-GB"/>
+        </w:rPr>
+        <w:t xml:space="preserve"> </w:t>
+      </w:r>
+      <w:proofErr w:type="spellStart"/>
+      <w:r>
+        <w:rPr>
+          <w:lang w:val="en-GB"/>
+        </w:rPr>
+        <w:t>konnten</w:t>
+      </w:r>
+      <w:proofErr w:type="spellEnd"/>
+      <w:r>
+        <w:rPr>
+          <w:lang w:val="en-GB"/>
+        </w:rPr>
+        <w:t xml:space="preserve"> </w:t>
+      </w:r>
+      <w:proofErr w:type="spellStart"/>
+      <w:r>
+        <w:rPr>
+          <w:lang w:val="en-GB"/>
+        </w:rPr>
+        <w:t>wir</w:t>
+      </w:r>
+      <w:proofErr w:type="spellEnd"/>
+      <w:r>
+        <w:rPr>
+          <w:lang w:val="en-GB"/>
+        </w:rPr>
+        <w:t xml:space="preserve"> </w:t>
+      </w:r>
+      <w:proofErr w:type="spellStart"/>
+      <w:r>
+        <w:rPr>
+          <w:lang w:val="en-GB"/>
+        </w:rPr>
+        <w:t>unsere</w:t>
+      </w:r>
+      <w:proofErr w:type="spellEnd"/>
+      <w:r>
+        <w:rPr>
+          <w:lang w:val="en-GB"/>
+        </w:rPr>
+        <w:t xml:space="preserve"> </w:t>
+      </w:r>
+      <w:proofErr w:type="spellStart"/>
+      <w:r>
+        <w:rPr>
+          <w:lang w:val="en-GB"/>
+        </w:rPr>
+        <w:t>gefundenen</w:t>
+      </w:r>
+      <w:proofErr w:type="spellEnd"/>
+      <w:r>
+        <w:rPr>
+          <w:lang w:val="en-GB"/>
+        </w:rPr>
+        <w:t xml:space="preserve"> </w:t>
+      </w:r>
+      <w:proofErr w:type="spellStart"/>
+      <w:r>
+        <w:rPr>
+          <w:lang w:val="en-GB"/>
+        </w:rPr>
+        <w:t>Tabellen</w:t>
+      </w:r>
+      <w:proofErr w:type="spellEnd"/>
+      <w:r>
+        <w:rPr>
+          <w:lang w:val="en-GB"/>
+        </w:rPr>
+        <w:t xml:space="preserve"> super </w:t>
+      </w:r>
+      <w:proofErr w:type="spellStart"/>
+      <w:r>
+        <w:rPr>
+          <w:lang w:val="en-GB"/>
+        </w:rPr>
+        <w:t>verwenden</w:t>
+      </w:r>
+      <w:proofErr w:type="spellEnd"/>
+      <w:r>
+        <w:rPr>
+          <w:lang w:val="en-GB"/>
+        </w:rPr>
+        <w:t xml:space="preserve">. </w:t>
+      </w:r>
+    </w:p>
+    <w:p>
+      <w:pPr>
+        <w:rPr>
+          <w:lang w:val="en-GB"/>
+        </w:rPr>
+      </w:pPr>
+    </w:p>
+    <w:p>
+      <w:pPr>
+        <w:rPr>
+          <w:lang w:val="en-GB"/>
+        </w:rPr>
+      </w:pPr>
+      <w:proofErr w:type="spellStart"/>
+      <w:r>
+        <w:rPr>
+          <w:lang w:val="en-GB"/>
+        </w:rPr>
+        <w:t>Uns</w:t>
+      </w:r>
+      <w:proofErr w:type="spellEnd"/>
+      <w:r>
+        <w:rPr>
+          <w:lang w:val="en-GB"/>
+        </w:rPr>
+        <w:t xml:space="preserve"> war es </w:t>
+      </w:r>
+      <w:proofErr w:type="spellStart"/>
+      <w:r>
+        <w:rPr>
+          <w:lang w:val="en-GB"/>
+        </w:rPr>
+        <w:t>zudem</w:t>
+      </w:r>
+      <w:proofErr w:type="spellEnd"/>
+      <w:r>
+        <w:rPr>
+          <w:lang w:val="en-GB"/>
+        </w:rPr>
+        <w:t xml:space="preserve"> </w:t>
+      </w:r>
+      <w:proofErr w:type="spellStart"/>
+      <w:r>
+        <w:rPr>
+          <w:lang w:val="en-GB"/>
+        </w:rPr>
+        <w:t>sehr</w:t>
+      </w:r>
+      <w:proofErr w:type="spellEnd"/>
+      <w:r>
+        <w:rPr>
+          <w:lang w:val="en-GB"/>
+        </w:rPr>
+        <w:t xml:space="preserve"> </w:t>
+      </w:r>
+      <w:proofErr w:type="spellStart"/>
+      <w:r>
+        <w:rPr>
+          <w:lang w:val="en-GB"/>
+        </w:rPr>
+        <w:t>wichtig</w:t>
+      </w:r>
+      <w:proofErr w:type="spellEnd"/>
+      <w:r>
+        <w:rPr>
+          <w:lang w:val="en-GB"/>
+        </w:rPr>
+        <w:t xml:space="preserve">, </w:t>
+      </w:r>
+      <w:proofErr w:type="spellStart"/>
+      <w:r>
+        <w:rPr>
+          <w:lang w:val="en-GB"/>
+        </w:rPr>
+        <w:t>dass</w:t>
+      </w:r>
+      <w:proofErr w:type="spellEnd"/>
+      <w:r>
+        <w:rPr>
+          <w:lang w:val="en-GB"/>
+        </w:rPr>
+        <w:t xml:space="preserve"> </w:t>
+      </w:r>
+      <w:proofErr w:type="spellStart"/>
+      <w:r>
+        <w:rPr>
+          <w:lang w:val="en-GB"/>
+        </w:rPr>
+        <w:t>unsere</w:t>
+      </w:r>
+      <w:proofErr w:type="spellEnd"/>
+      <w:r>
+        <w:rPr>
+          <w:lang w:val="en-GB"/>
+        </w:rPr>
+        <w:t xml:space="preserve"> </w:t>
+      </w:r>
+      <w:proofErr w:type="spellStart"/>
+      <w:r>
+        <w:rPr>
+          <w:lang w:val="en-GB"/>
+        </w:rPr>
+        <w:t>Datensets</w:t>
+      </w:r>
+      <w:proofErr w:type="spellEnd"/>
+      <w:r>
+        <w:rPr>
+          <w:lang w:val="en-GB"/>
+        </w:rPr>
+        <w:t xml:space="preserve"> au seiner </w:t>
+      </w:r>
+      <w:proofErr w:type="spellStart"/>
+      <w:r>
+        <w:rPr>
+          <w:lang w:val="en-GB"/>
+        </w:rPr>
+        <w:t>verlässlichen</w:t>
+      </w:r>
+      <w:proofErr w:type="spellEnd"/>
+      <w:r>
+        <w:rPr>
+          <w:lang w:val="en-GB"/>
+        </w:rPr>
+        <w:t xml:space="preserve"> Quelle </w:t>
+      </w:r>
+      <w:proofErr w:type="spellStart"/>
+      <w:r>
+        <w:rPr>
+          <w:lang w:val="en-GB"/>
+        </w:rPr>
+        <w:t>stammen</w:t>
+      </w:r>
+      <w:proofErr w:type="spellEnd"/>
+      <w:r>
+        <w:rPr>
+          <w:lang w:val="en-GB"/>
+        </w:rPr>
+        <w:t xml:space="preserve"> und </w:t>
+      </w:r>
+      <w:proofErr w:type="spellStart"/>
+      <w:r>
+        <w:rPr>
+          <w:lang w:val="en-GB"/>
+        </w:rPr>
+        <w:t>wirklich</w:t>
+      </w:r>
+      <w:proofErr w:type="spellEnd"/>
+      <w:r>
+        <w:rPr>
+          <w:lang w:val="en-GB"/>
+        </w:rPr>
+        <w:t xml:space="preserve"> </w:t>
+      </w:r>
+      <w:proofErr w:type="spellStart"/>
+      <w:r>
+        <w:rPr>
+          <w:lang w:val="en-GB"/>
+        </w:rPr>
+        <w:t>korrekt</w:t>
+      </w:r>
+      <w:proofErr w:type="spellEnd"/>
+      <w:r>
+        <w:rPr>
+          <w:lang w:val="en-GB"/>
+        </w:rPr>
+        <w:t xml:space="preserve"> </w:t>
+      </w:r>
+      <w:proofErr w:type="spellStart"/>
+      <w:r>
+        <w:rPr>
+          <w:lang w:val="en-GB"/>
+        </w:rPr>
+        <w:t>sind</w:t>
+      </w:r>
+      <w:proofErr w:type="spellEnd"/>
+      <w:r>
+        <w:rPr>
+          <w:lang w:val="en-GB"/>
+        </w:rPr>
+        <w:t xml:space="preserve">. Da </w:t>
+      </w:r>
+      <w:proofErr w:type="spellStart"/>
+      <w:r>
+        <w:rPr>
+          <w:lang w:val="en-GB"/>
+        </w:rPr>
+        <w:t>ist</w:t>
+      </w:r>
+      <w:proofErr w:type="spellEnd"/>
+      <w:r>
+        <w:rPr>
+          <w:lang w:val="en-GB"/>
+        </w:rPr>
+        <w:t xml:space="preserve"> </w:t>
+      </w:r>
+      <w:proofErr w:type="spellStart"/>
+      <w:r>
+        <w:rPr>
+          <w:lang w:val="en-GB"/>
+        </w:rPr>
+        <w:t>uns</w:t>
+      </w:r>
+      <w:proofErr w:type="spellEnd"/>
+      <w:r>
+        <w:rPr>
+          <w:lang w:val="en-GB"/>
+        </w:rPr>
+        <w:t xml:space="preserve"> das </w:t>
+      </w:r>
+      <w:proofErr w:type="spellStart"/>
+      <w:r>
+        <w:rPr>
+          <w:lang w:val="en-GB"/>
+        </w:rPr>
+        <w:t>Bundesamt</w:t>
+      </w:r>
+      <w:proofErr w:type="spellEnd"/>
+      <w:r>
+        <w:rPr>
+          <w:lang w:val="en-GB"/>
+        </w:rPr>
+        <w:t xml:space="preserve"> für </w:t>
+      </w:r>
+      <w:proofErr w:type="spellStart"/>
+      <w:r>
+        <w:rPr>
+          <w:lang w:val="en-GB"/>
+        </w:rPr>
+        <w:t>Statistik</w:t>
+      </w:r>
+      <w:proofErr w:type="spellEnd"/>
+      <w:r>
+        <w:rPr>
+          <w:lang w:val="en-GB"/>
+        </w:rPr>
+        <w:t xml:space="preserve"> in den Sinn </w:t>
+      </w:r>
+      <w:proofErr w:type="spellStart"/>
+      <w:r>
+        <w:rPr>
+          <w:lang w:val="en-GB"/>
+        </w:rPr>
+        <w:t>gekommen</w:t>
+      </w:r>
+      <w:proofErr w:type="spellEnd"/>
+      <w:r>
+        <w:rPr>
+          <w:lang w:val="en-GB"/>
+        </w:rPr>
+        <w:t xml:space="preserve"> und auf </w:t>
+      </w:r>
+      <w:proofErr w:type="spellStart"/>
+      <w:r>
+        <w:rPr>
+          <w:lang w:val="en-GB"/>
+        </w:rPr>
+        <w:t>deren</w:t>
+      </w:r>
+      <w:proofErr w:type="spellEnd"/>
+      <w:r>
+        <w:rPr>
+          <w:lang w:val="en-GB"/>
+        </w:rPr>
+        <w:t xml:space="preserve"> </w:t>
+      </w:r>
+      <w:proofErr w:type="spellStart"/>
+      <w:r>
+        <w:rPr>
+          <w:lang w:val="en-GB"/>
+        </w:rPr>
+        <w:t>Webseite</w:t>
+      </w:r>
+      <w:proofErr w:type="spellEnd"/>
+      <w:r>
+        <w:rPr>
+          <w:lang w:val="en-GB"/>
+        </w:rPr>
+        <w:t xml:space="preserve"> </w:t>
+      </w:r>
+      <w:proofErr w:type="spellStart"/>
+      <w:r>
+        <w:rPr>
+          <w:lang w:val="en-GB"/>
+        </w:rPr>
+        <w:t>gibt</w:t>
+      </w:r>
+      <w:proofErr w:type="spellEnd"/>
+      <w:r>
+        <w:rPr>
+          <w:lang w:val="en-GB"/>
+        </w:rPr>
+        <w:t xml:space="preserve"> es </w:t>
+      </w:r>
+      <w:proofErr w:type="spellStart"/>
+      <w:r>
+        <w:rPr>
+          <w:lang w:val="en-GB"/>
+        </w:rPr>
+        <w:t>eine</w:t>
+      </w:r>
+      <w:proofErr w:type="spellEnd"/>
+      <w:r>
+        <w:rPr>
+          <w:lang w:val="en-GB"/>
+        </w:rPr>
+        <w:t xml:space="preserve"> </w:t>
+      </w:r>
+      <w:proofErr w:type="spellStart"/>
+      <w:r>
+        <w:rPr>
+          <w:lang w:val="en-GB"/>
+        </w:rPr>
+        <w:t>riesige</w:t>
+      </w:r>
+      <w:proofErr w:type="spellEnd"/>
+      <w:r>
+        <w:rPr>
+          <w:lang w:val="en-GB"/>
+        </w:rPr>
+        <w:t xml:space="preserve"> </w:t>
+      </w:r>
+      <w:proofErr w:type="spellStart"/>
+      <w:r>
+        <w:rPr>
+          <w:lang w:val="en-GB"/>
+        </w:rPr>
+        <w:t>Menge</w:t>
+      </w:r>
+      <w:proofErr w:type="spellEnd"/>
+      <w:r>
+        <w:rPr>
+          <w:lang w:val="en-GB"/>
+        </w:rPr>
+        <w:t xml:space="preserve"> an </w:t>
+      </w:r>
+      <w:proofErr w:type="spellStart"/>
+      <w:r>
+        <w:rPr>
+          <w:lang w:val="en-GB"/>
+        </w:rPr>
+        <w:t>diversen</w:t>
+      </w:r>
+      <w:proofErr w:type="spellEnd"/>
+      <w:r>
+        <w:rPr>
+          <w:lang w:val="en-GB"/>
+        </w:rPr>
+        <w:t xml:space="preserve"> </w:t>
+      </w:r>
+      <w:proofErr w:type="spellStart"/>
+      <w:r>
+        <w:rPr>
+          <w:lang w:val="en-GB"/>
+        </w:rPr>
+        <w:t>Daten</w:t>
+      </w:r>
+      <w:proofErr w:type="spellEnd"/>
+      <w:r>
+        <w:rPr>
+          <w:lang w:val="en-GB"/>
+        </w:rPr>
+        <w:t xml:space="preserve"> </w:t>
+      </w:r>
+      <w:proofErr w:type="spellStart"/>
+      <w:r>
+        <w:rPr>
+          <w:lang w:val="en-GB"/>
+        </w:rPr>
+        <w:t>zu</w:t>
+      </w:r>
+      <w:proofErr w:type="spellEnd"/>
+      <w:r>
+        <w:rPr>
+          <w:lang w:val="en-GB"/>
+        </w:rPr>
+        <w:t xml:space="preserve"> </w:t>
+      </w:r>
+      <w:proofErr w:type="spellStart"/>
+      <w:r>
+        <w:rPr>
+          <w:lang w:val="en-GB"/>
+        </w:rPr>
+        <w:t>unterschiedlichen</w:t>
+      </w:r>
+      <w:proofErr w:type="spellEnd"/>
+      <w:r>
+        <w:rPr>
+          <w:lang w:val="en-GB"/>
+        </w:rPr>
+        <w:t xml:space="preserve"> </w:t>
+      </w:r>
+      <w:proofErr w:type="spellStart"/>
+      <w:r>
+        <w:rPr>
+          <w:lang w:val="en-GB"/>
+        </w:rPr>
+        <w:t>Themen</w:t>
+      </w:r>
+      <w:proofErr w:type="spellEnd"/>
+      <w:r>
+        <w:rPr>
+          <w:lang w:val="en-GB"/>
+        </w:rPr>
+        <w:t xml:space="preserve">. </w:t>
       </w:r>
     </w:p>
     <w:p>
@@ -1847,8 +4877,114 @@
         <w:rPr>
           <w:lang w:val="en-GB"/>
         </w:rPr>
-        <w:t>- Erklärung, warum Sie bestimmte Diagrammtypen und andere Elemente gewählt haben</w:t>
-      </w:r>
+        <w:t xml:space="preserve">- </w:t>
+      </w:r>
+      <w:proofErr w:type="spellStart"/>
+      <w:r>
+        <w:rPr>
+          <w:lang w:val="en-GB"/>
+        </w:rPr>
+        <w:t>Erklärung</w:t>
+      </w:r>
+      <w:proofErr w:type="spellEnd"/>
+      <w:r>
+        <w:rPr>
+          <w:lang w:val="en-GB"/>
+        </w:rPr>
+        <w:t xml:space="preserve">, </w:t>
+      </w:r>
+      <w:proofErr w:type="spellStart"/>
+      <w:r>
+        <w:rPr>
+          <w:lang w:val="en-GB"/>
+        </w:rPr>
+        <w:t>warum</w:t>
+      </w:r>
+      <w:proofErr w:type="spellEnd"/>
+      <w:r>
+        <w:rPr>
+          <w:lang w:val="en-GB"/>
+        </w:rPr>
+        <w:t xml:space="preserve"> Sie </w:t>
+      </w:r>
+      <w:proofErr w:type="spellStart"/>
+      <w:r>
+        <w:rPr>
+          <w:lang w:val="en-GB"/>
+        </w:rPr>
+        <w:t>bestimmte</w:t>
+      </w:r>
+      <w:proofErr w:type="spellEnd"/>
+      <w:r>
+        <w:rPr>
+          <w:lang w:val="en-GB"/>
+        </w:rPr>
+        <w:t xml:space="preserve"> </w:t>
+      </w:r>
+      <w:proofErr w:type="spellStart"/>
+      <w:r>
+        <w:rPr>
+          <w:lang w:val="en-GB"/>
+        </w:rPr>
+        <w:t>Diagrammtypen</w:t>
+      </w:r>
+      <w:proofErr w:type="spellEnd"/>
+      <w:r>
+        <w:rPr>
+          <w:lang w:val="en-GB"/>
+        </w:rPr>
+        <w:t xml:space="preserve"> und </w:t>
+      </w:r>
+      <w:proofErr w:type="spellStart"/>
+      <w:r>
+        <w:rPr>
+          <w:lang w:val="en-GB"/>
+        </w:rPr>
+        <w:t>andere</w:t>
+      </w:r>
+      <w:proofErr w:type="spellEnd"/>
+      <w:r>
+        <w:rPr>
+          <w:lang w:val="en-GB"/>
+        </w:rPr>
+        <w:t xml:space="preserve"> </w:t>
+      </w:r>
+      <w:proofErr w:type="spellStart"/>
+      <w:r>
+        <w:rPr>
+          <w:lang w:val="en-GB"/>
+        </w:rPr>
+        <w:t>Elemente</w:t>
+      </w:r>
+      <w:proofErr w:type="spellEnd"/>
+      <w:r>
+        <w:rPr>
+          <w:lang w:val="en-GB"/>
+        </w:rPr>
+        <w:t xml:space="preserve"> </w:t>
+      </w:r>
+      <w:proofErr w:type="spellStart"/>
+      <w:r>
+        <w:rPr>
+          <w:lang w:val="en-GB"/>
+        </w:rPr>
+        <w:t>gewählt</w:t>
+      </w:r>
+      <w:proofErr w:type="spellEnd"/>
+      <w:r>
+        <w:rPr>
+          <w:lang w:val="en-GB"/>
+        </w:rPr>
+        <w:t xml:space="preserve"> </w:t>
+      </w:r>
+      <w:proofErr w:type="spellStart"/>
+      <w:r>
+        <w:rPr>
+          <w:lang w:val="en-GB"/>
+        </w:rPr>
+        <w:t>haben</w:t>
+      </w:r>
+      <w:proofErr w:type="spellEnd"/>
     </w:p>
     <w:p>
       <w:pPr>
@@ -1901,8 +5037,212 @@
         <w:rPr>
           <w:lang w:val="en-GB"/>
         </w:rPr>
-        <w:t>- Liste der von Ihnen verwendeten Bibliotheken und Pakete mit einer kurzen Begründung, warum Sie diese und nicht die Alternativen verwendet haben</w:t>
-      </w:r>
+        <w:t xml:space="preserve">- </w:t>
+      </w:r>
+      <w:proofErr w:type="spellStart"/>
+      <w:r>
+        <w:rPr>
+          <w:lang w:val="en-GB"/>
+        </w:rPr>
+        <w:t>Liste</w:t>
+      </w:r>
+      <w:proofErr w:type="spellEnd"/>
+      <w:r>
+        <w:rPr>
+          <w:lang w:val="en-GB"/>
+        </w:rPr>
+        <w:t xml:space="preserve"> der von </w:t>
+      </w:r>
+      <w:proofErr w:type="spellStart"/>
+      <w:r>
+        <w:rPr>
+          <w:lang w:val="en-GB"/>
+        </w:rPr>
+        <w:t>Ihnen</w:t>
+      </w:r>
+      <w:proofErr w:type="spellEnd"/>
+      <w:r>
+        <w:rPr>
+          <w:lang w:val="en-GB"/>
+        </w:rPr>
+        <w:t xml:space="preserve"> </w:t>
+      </w:r>
+      <w:proofErr w:type="spellStart"/>
+      <w:r>
+        <w:rPr>
+          <w:lang w:val="en-GB"/>
+        </w:rPr>
+        <w:t>verwendeten</w:t>
+      </w:r>
+      <w:proofErr w:type="spellEnd"/>
+      <w:r>
+        <w:rPr>
+          <w:lang w:val="en-GB"/>
+        </w:rPr>
+        <w:t xml:space="preserve"> </w:t>
+      </w:r>
+      <w:proofErr w:type="spellStart"/>
+      <w:r>
+        <w:rPr>
+          <w:lang w:val="en-GB"/>
+        </w:rPr>
+        <w:t>Bibliotheken</w:t>
+      </w:r>
+      <w:proofErr w:type="spellEnd"/>
+      <w:r>
+        <w:rPr>
+          <w:lang w:val="en-GB"/>
+        </w:rPr>
+        <w:t xml:space="preserve"> und </w:t>
+      </w:r>
+      <w:proofErr w:type="spellStart"/>
+      <w:r>
+        <w:rPr>
+          <w:lang w:val="en-GB"/>
+        </w:rPr>
+        <w:t>Pakete</w:t>
+      </w:r>
+      <w:proofErr w:type="spellEnd"/>
+      <w:r>
+        <w:rPr>
+          <w:lang w:val="en-GB"/>
+        </w:rPr>
+        <w:t xml:space="preserve"> </w:t>
+      </w:r>
+      <w:proofErr w:type="spellStart"/>
+      <w:r>
+        <w:rPr>
+          <w:lang w:val="en-GB"/>
+        </w:rPr>
+        <w:t>mit</w:t>
+      </w:r>
+      <w:proofErr w:type="spellEnd"/>
+      <w:r>
+        <w:rPr>
+          <w:lang w:val="en-GB"/>
+        </w:rPr>
+        <w:t xml:space="preserve"> </w:t>
+      </w:r>
+      <w:proofErr w:type="spellStart"/>
+      <w:r>
+        <w:rPr>
+          <w:lang w:val="en-GB"/>
+        </w:rPr>
+        <w:t>einer</w:t>
+      </w:r>
+      <w:proofErr w:type="spellEnd"/>
+      <w:r>
+        <w:rPr>
+          <w:lang w:val="en-GB"/>
+        </w:rPr>
+        <w:t xml:space="preserve"> </w:t>
+      </w:r>
+      <w:proofErr w:type="spellStart"/>
+      <w:r>
+        <w:rPr>
+          <w:lang w:val="en-GB"/>
+        </w:rPr>
+        <w:t>kurzen</w:t>
+      </w:r>
+      <w:proofErr w:type="spellEnd"/>
+      <w:r>
+        <w:rPr>
+          <w:lang w:val="en-GB"/>
+        </w:rPr>
+        <w:t xml:space="preserve"> </w:t>
+      </w:r>
+      <w:proofErr w:type="spellStart"/>
+      <w:r>
+        <w:rPr>
+          <w:lang w:val="en-GB"/>
+        </w:rPr>
+        <w:t>Begründung</w:t>
+      </w:r>
+      <w:proofErr w:type="spellEnd"/>
+      <w:r>
+        <w:rPr>
+          <w:lang w:val="en-GB"/>
+        </w:rPr>
+        <w:t xml:space="preserve">, </w:t>
+      </w:r>
+      <w:proofErr w:type="spellStart"/>
+      <w:r>
+        <w:rPr>
+          <w:lang w:val="en-GB"/>
+        </w:rPr>
+        <w:t>warum</w:t>
+      </w:r>
+      <w:proofErr w:type="spellEnd"/>
+      <w:r>
+        <w:rPr>
+          <w:lang w:val="en-GB"/>
+        </w:rPr>
+        <w:t xml:space="preserve"> Sie </w:t>
+      </w:r>
+      <w:proofErr w:type="spellStart"/>
+      <w:r>
+        <w:rPr>
+          <w:lang w:val="en-GB"/>
+        </w:rPr>
+        <w:t>diese</w:t>
+      </w:r>
+      <w:proofErr w:type="spellEnd"/>
+      <w:r>
+        <w:rPr>
+          <w:lang w:val="en-GB"/>
+        </w:rPr>
+        <w:t xml:space="preserve"> und </w:t>
+      </w:r>
+      <w:proofErr w:type="spellStart"/>
+      <w:r>
+        <w:rPr>
+          <w:lang w:val="en-GB"/>
+        </w:rPr>
+        <w:t>nicht</w:t>
+      </w:r>
+      <w:proofErr w:type="spellEnd"/>
+      <w:r>
+        <w:rPr>
+          <w:lang w:val="en-GB"/>
+        </w:rPr>
+        <w:t xml:space="preserve"> die </w:t>
+      </w:r>
+      <w:proofErr w:type="spellStart"/>
+      <w:r>
+        <w:rPr>
+          <w:lang w:val="en-GB"/>
+        </w:rPr>
+        <w:t>Alternativen</w:t>
+      </w:r>
+      <w:proofErr w:type="spellEnd"/>
+      <w:r>
+        <w:rPr>
+          <w:lang w:val="en-GB"/>
+        </w:rPr>
+        <w:t xml:space="preserve"> </w:t>
+      </w:r>
+      <w:proofErr w:type="spellStart"/>
+      <w:r>
+        <w:rPr>
+          <w:lang w:val="en-GB"/>
+        </w:rPr>
+        <w:t>verwendet</w:t>
+      </w:r>
+      <w:proofErr w:type="spellEnd"/>
+      <w:r>
+        <w:rPr>
+          <w:lang w:val="en-GB"/>
+        </w:rPr>
+        <w:t xml:space="preserve"> </w:t>
+      </w:r>
+      <w:proofErr w:type="spellStart"/>
+      <w:r>
+        <w:rPr>
+          <w:lang w:val="en-GB"/>
+        </w:rPr>
+        <w:t>haben</w:t>
+      </w:r>
+      <w:proofErr w:type="spellEnd"/>
     </w:p>
     <w:p>
       <w:pPr>
@@ -1955,8 +5295,72 @@
         <w:rPr>
           <w:lang w:val="en-GB"/>
         </w:rPr>
-        <w:t>- Zitate für die Datenquelle und andere relevante Quellen</w:t>
-      </w:r>
+        <w:t xml:space="preserve">- </w:t>
+      </w:r>
+      <w:proofErr w:type="spellStart"/>
+      <w:r>
+        <w:rPr>
+          <w:lang w:val="en-GB"/>
+        </w:rPr>
+        <w:t>Zitate</w:t>
+      </w:r>
+      <w:proofErr w:type="spellEnd"/>
+      <w:r>
+        <w:rPr>
+          <w:lang w:val="en-GB"/>
+        </w:rPr>
+        <w:t xml:space="preserve"> für die </w:t>
+      </w:r>
+      <w:proofErr w:type="spellStart"/>
+      <w:r>
+        <w:rPr>
+          <w:lang w:val="en-GB"/>
+        </w:rPr>
+        <w:t>Datenquelle</w:t>
+      </w:r>
+      <w:proofErr w:type="spellEnd"/>
+      <w:r>
+        <w:rPr>
+          <w:lang w:val="en-GB"/>
+        </w:rPr>
+        <w:t xml:space="preserve"> und </w:t>
+      </w:r>
+      <w:proofErr w:type="spellStart"/>
+      <w:r>
+        <w:rPr>
+          <w:lang w:val="en-GB"/>
+        </w:rPr>
+        <w:t>andere</w:t>
+      </w:r>
+      <w:proofErr w:type="spellEnd"/>
+      <w:r>
+        <w:rPr>
+          <w:lang w:val="en-GB"/>
+        </w:rPr>
+        <w:t xml:space="preserve"> </w:t>
+      </w:r>
+      <w:proofErr w:type="spellStart"/>
+      <w:r>
+        <w:rPr>
+          <w:lang w:val="en-GB"/>
+        </w:rPr>
+        <w:t>relevante</w:t>
+      </w:r>
+      <w:proofErr w:type="spellEnd"/>
+      <w:r>
+        <w:rPr>
+          <w:lang w:val="en-GB"/>
+        </w:rPr>
+        <w:t xml:space="preserve"> </w:t>
+      </w:r>
+      <w:proofErr w:type="spellStart"/>
+      <w:r>
+        <w:rPr>
+          <w:lang w:val="en-GB"/>
+        </w:rPr>
+        <w:t>Quellen</w:t>
+      </w:r>
+      <w:proofErr w:type="spellEnd"/>
     </w:p>
     <w:sectPr>
       <w:pgSz w:w="11906" w:h="16838"/>

</xml_diff>

<commit_message>
Playing with colour / added text
</commit_message>
<xml_diff>
--- a/DVIZ_report.docx
+++ b/DVIZ_report.docx
@@ -3192,6 +3192,7 @@
       </w:pPr>
       <w:r>
         <w:rPr>
+          <w:noProof/>
           <w:lang w:val="en-GB"/>
         </w:rPr>
         <w:drawing>
@@ -5361,6 +5362,424 @@
         <w:t>Quellen</w:t>
       </w:r>
       <w:proofErr w:type="spellEnd"/>
+    </w:p>
+    <w:p>
+      <w:pPr>
+        <w:rPr>
+          <w:lang w:val="en-GB"/>
+        </w:rPr>
+      </w:pPr>
+      <w:r>
+        <w:rPr>
+          <w:lang w:val="en-GB"/>
+        </w:rPr>
+        <w:br w:type="page"/>
+      </w:r>
+    </w:p>
+    <w:p>
+      <w:pPr>
+        <w:pStyle w:val="berschrift2"/>
+        <w:rPr>
+          <w:lang w:val="en-GB"/>
+        </w:rPr>
+      </w:pPr>
+      <w:r>
+        <w:rPr>
+          <w:lang w:val="en-GB"/>
+        </w:rPr>
+        <w:lastRenderedPageBreak/>
+        <w:t>Graph description</w:t>
+      </w:r>
+    </w:p>
+    <w:p>
+      <w:pPr>
+        <w:rPr>
+          <w:lang w:val="en-GB"/>
+        </w:rPr>
+      </w:pPr>
+    </w:p>
+    <w:p>
+      <w:pPr>
+        <w:rPr>
+          <w:b/>
+          <w:bCs/>
+          <w:lang w:val="en-GB"/>
+        </w:rPr>
+      </w:pPr>
+      <w:r>
+        <w:rPr>
+          <w:b/>
+          <w:bCs/>
+          <w:lang w:val="en-GB"/>
+        </w:rPr>
+        <w:t>Intro</w:t>
+      </w:r>
+    </w:p>
+    <w:p>
+      <w:pPr>
+        <w:rPr>
+          <w:lang w:val="en-GB"/>
+        </w:rPr>
+      </w:pPr>
+    </w:p>
+    <w:p>
+      <w:pPr>
+        <w:rPr>
+          <w:lang w:val="en-GB"/>
+        </w:rPr>
+      </w:pPr>
+      <w:r>
+        <w:rPr>
+          <w:lang w:val="en-GB"/>
+        </w:rPr>
+        <w:t xml:space="preserve">With this data storytelling we want to </w:t>
+      </w:r>
+      <w:r>
+        <w:rPr>
+          <w:lang w:val="en-GB"/>
+        </w:rPr>
+        <w:t>figure</w:t>
+      </w:r>
+      <w:r>
+        <w:rPr>
+          <w:lang w:val="en-GB"/>
+        </w:rPr>
+        <w:t xml:space="preserve"> out how the Swiss </w:t>
+      </w:r>
+      <w:r>
+        <w:rPr>
+          <w:lang w:val="en-GB"/>
+        </w:rPr>
+        <w:t>people</w:t>
+      </w:r>
+      <w:r>
+        <w:rPr>
+          <w:lang w:val="en-GB"/>
+        </w:rPr>
+        <w:t xml:space="preserve"> eat</w:t>
+      </w:r>
+      <w:r>
+        <w:rPr>
+          <w:lang w:val="en-GB"/>
+        </w:rPr>
+        <w:t xml:space="preserve"> </w:t>
+      </w:r>
+      <w:r>
+        <w:rPr>
+          <w:lang w:val="en-GB"/>
+        </w:rPr>
+        <w:t xml:space="preserve">and how </w:t>
+      </w:r>
+      <w:r>
+        <w:rPr>
+          <w:lang w:val="en-GB"/>
+        </w:rPr>
+        <w:t>their</w:t>
+      </w:r>
+      <w:r>
+        <w:rPr>
+          <w:lang w:val="en-GB"/>
+        </w:rPr>
+        <w:t xml:space="preserve"> diet has changed over the last years. We are particularly interested in whether there is a correlation between the change in our eating habits and the increased awareness of climate change. In our </w:t>
+      </w:r>
+      <w:r>
+        <w:rPr>
+          <w:lang w:val="en-GB"/>
+        </w:rPr>
+        <w:t xml:space="preserve">close </w:t>
+      </w:r>
+      <w:r>
+        <w:rPr>
+          <w:lang w:val="en-GB"/>
+        </w:rPr>
+        <w:t xml:space="preserve">environment there are more and more vegetarians / </w:t>
+      </w:r>
+      <w:r>
+        <w:rPr>
+          <w:lang w:val="en-GB"/>
+        </w:rPr>
+        <w:t>vegans,</w:t>
+      </w:r>
+      <w:r>
+        <w:rPr>
+          <w:lang w:val="en-GB"/>
+        </w:rPr>
+        <w:t xml:space="preserve"> and more and more people buy organic</w:t>
+      </w:r>
+      <w:r>
+        <w:rPr>
+          <w:lang w:val="en-GB"/>
+        </w:rPr>
+        <w:t xml:space="preserve"> food</w:t>
+      </w:r>
+      <w:r>
+        <w:rPr>
+          <w:lang w:val="en-GB"/>
+        </w:rPr>
+        <w:t xml:space="preserve">. Can this development also be observed in the Swiss </w:t>
+      </w:r>
+      <w:r>
+        <w:rPr>
+          <w:lang w:val="en-GB"/>
+        </w:rPr>
+        <w:t>population, or</w:t>
+      </w:r>
+      <w:r>
+        <w:rPr>
+          <w:lang w:val="en-GB"/>
+        </w:rPr>
+        <w:t xml:space="preserve"> are our feelings deceiving us?</w:t>
+      </w:r>
+    </w:p>
+    <w:p>
+      <w:pPr>
+        <w:rPr>
+          <w:lang w:val="en-GB"/>
+        </w:rPr>
+      </w:pPr>
+    </w:p>
+    <w:p>
+      <w:pPr>
+        <w:rPr>
+          <w:lang w:val="en-GB"/>
+        </w:rPr>
+      </w:pPr>
+      <w:r>
+        <w:rPr>
+          <w:lang w:val="en-GB"/>
+        </w:rPr>
+        <w:t>We want to get to the bottom of these questions and find possible answers through our visualisations.</w:t>
+      </w:r>
+    </w:p>
+    <w:p>
+      <w:pPr>
+        <w:rPr>
+          <w:lang w:val="en-GB"/>
+        </w:rPr>
+      </w:pPr>
+    </w:p>
+    <w:p>
+      <w:pPr>
+        <w:rPr>
+          <w:lang w:val="en-GB"/>
+        </w:rPr>
+      </w:pPr>
+    </w:p>
+    <w:p>
+      <w:pPr>
+        <w:rPr>
+          <w:lang w:val="en-GB"/>
+        </w:rPr>
+      </w:pPr>
+    </w:p>
+    <w:p>
+      <w:pPr>
+        <w:rPr>
+          <w:b/>
+          <w:bCs/>
+          <w:lang w:val="en-GB"/>
+        </w:rPr>
+      </w:pPr>
+      <w:r>
+        <w:rPr>
+          <w:b/>
+          <w:bCs/>
+          <w:lang w:val="en-GB"/>
+        </w:rPr>
+        <w:t>Type of food</w:t>
+      </w:r>
+    </w:p>
+    <w:p>
+      <w:pPr>
+        <w:rPr>
+          <w:lang w:val="en-GB"/>
+        </w:rPr>
+      </w:pPr>
+    </w:p>
+    <w:p>
+      <w:pPr>
+        <w:rPr>
+          <w:lang w:val="en-GB"/>
+        </w:rPr>
+      </w:pPr>
+      <w:r>
+        <w:rPr>
+          <w:lang w:val="en-GB"/>
+        </w:rPr>
+        <w:t>To get a good overview of the eating habits of the Swiss, let's look at the distribution of the different food</w:t>
+      </w:r>
+      <w:r>
+        <w:rPr>
+          <w:lang w:val="en-GB"/>
+        </w:rPr>
+        <w:t>-types</w:t>
+      </w:r>
+      <w:r>
+        <w:rPr>
+          <w:lang w:val="en-GB"/>
+        </w:rPr>
+        <w:t xml:space="preserve"> </w:t>
+      </w:r>
+      <w:r>
+        <w:rPr>
+          <w:lang w:val="en-GB"/>
+        </w:rPr>
+        <w:t>in</w:t>
+      </w:r>
+      <w:r>
+        <w:rPr>
+          <w:lang w:val="en-GB"/>
+        </w:rPr>
+        <w:t xml:space="preserve"> our </w:t>
+      </w:r>
+      <w:r>
+        <w:rPr>
+          <w:lang w:val="en-GB"/>
+        </w:rPr>
+        <w:t>daily diet</w:t>
+      </w:r>
+      <w:r>
+        <w:rPr>
+          <w:lang w:val="en-GB"/>
+        </w:rPr>
+        <w:t>. The graph below shows the annual amount of food consumed per person in kilograms</w:t>
+      </w:r>
+      <w:r>
+        <w:rPr>
+          <w:lang w:val="en-GB"/>
+        </w:rPr>
+        <w:t>.</w:t>
+      </w:r>
+    </w:p>
+    <w:p>
+      <w:pPr>
+        <w:rPr>
+          <w:lang w:val="en-GB"/>
+        </w:rPr>
+      </w:pPr>
+    </w:p>
+    <w:p>
+      <w:pPr>
+        <w:rPr>
+          <w:lang w:val="en-GB"/>
+        </w:rPr>
+      </w:pPr>
+      <w:r>
+        <w:rPr>
+          <w:lang w:val="en-GB"/>
+        </w:rPr>
+        <w:sym w:font="Wingdings 3" w:char="F022"/>
+      </w:r>
+      <w:r>
+        <w:rPr>
+          <w:lang w:val="en-GB"/>
+        </w:rPr>
+        <w:t xml:space="preserve"> Graph</w:t>
+      </w:r>
+    </w:p>
+    <w:p>
+      <w:pPr>
+        <w:rPr>
+          <w:lang w:val="en-GB"/>
+        </w:rPr>
+      </w:pPr>
+    </w:p>
+    <w:p>
+      <w:pPr>
+        <w:rPr>
+          <w:lang w:val="en-GB"/>
+        </w:rPr>
+      </w:pPr>
+      <w:r>
+        <w:rPr>
+          <w:lang w:val="en-GB"/>
+        </w:rPr>
+        <w:t xml:space="preserve">At first glance, </w:t>
+      </w:r>
+      <w:r>
+        <w:rPr>
+          <w:lang w:val="en-GB"/>
+        </w:rPr>
+        <w:t>our</w:t>
+      </w:r>
+      <w:r>
+        <w:rPr>
+          <w:lang w:val="en-GB"/>
+        </w:rPr>
+        <w:t xml:space="preserve"> diet consists largely of plant-based foods. We </w:t>
+      </w:r>
+      <w:r>
+        <w:rPr>
+          <w:lang w:val="en-GB"/>
+        </w:rPr>
+        <w:t xml:space="preserve">mostly </w:t>
+      </w:r>
+      <w:r>
+        <w:rPr>
+          <w:lang w:val="en-GB"/>
+        </w:rPr>
+        <w:t>eat</w:t>
+      </w:r>
+      <w:r>
+        <w:rPr>
+          <w:lang w:val="en-GB"/>
+        </w:rPr>
+        <w:t xml:space="preserve"> </w:t>
+      </w:r>
+      <w:r>
+        <w:rPr>
+          <w:lang w:val="en-GB"/>
+        </w:rPr>
+        <w:t>vegetables and fruits (222 kg</w:t>
+      </w:r>
+      <w:r>
+        <w:rPr>
+          <w:lang w:val="en-GB"/>
+        </w:rPr>
+        <w:t>/year</w:t>
+      </w:r>
+      <w:r>
+        <w:rPr>
+          <w:lang w:val="en-GB"/>
+        </w:rPr>
+        <w:t>), in addition to a large proportion of carbohydrates such as wheat and potatoes (177 kg</w:t>
+      </w:r>
+      <w:r>
+        <w:rPr>
+          <w:lang w:val="en-GB"/>
+        </w:rPr>
+        <w:t>/year</w:t>
+      </w:r>
+      <w:r>
+        <w:rPr>
+          <w:lang w:val="en-GB"/>
+        </w:rPr>
+        <w:t xml:space="preserve">). The main part of our animal diet consists of dairy products and less than a quarter </w:t>
+      </w:r>
+      <w:r>
+        <w:rPr>
+          <w:lang w:val="en-GB"/>
+        </w:rPr>
+        <w:t>is</w:t>
+      </w:r>
+      <w:r>
+        <w:rPr>
+          <w:lang w:val="en-GB"/>
+        </w:rPr>
+        <w:t xml:space="preserve"> our meat consumption. Nevertheless, the consumption of meat (excluding fish) per person amounts to 47 kg per year. This corresponds to the weight of 31 chickens</w:t>
+      </w:r>
+      <w:r>
+        <w:rPr>
+          <w:lang w:val="en-GB"/>
+        </w:rPr>
+        <w:t>,</w:t>
+      </w:r>
+      <w:r>
+        <w:rPr>
+          <w:lang w:val="en-GB"/>
+        </w:rPr>
+        <w:t xml:space="preserve"> eaten per person each year.</w:t>
+      </w:r>
     </w:p>
     <w:sectPr>
       <w:pgSz w:w="11906" w:h="16838"/>

</xml_diff>